<commit_message>
Introduction Dobe in Project report
</commit_message>
<xml_diff>
--- a/Project Report.docx
+++ b/Project Report.docx
@@ -80,14 +80,12 @@
         </w:rPr>
         <w:t xml:space="preserve">1.1: </w:t>
       </w:r>
-      <w:proofErr w:type="gramStart"/>
-      <w:r>
-        <w:rPr>
-          <w:webHidden/>
-        </w:rPr>
-        <w:t>PROJECT  BACKGROUND</w:t>
-      </w:r>
-      <w:proofErr w:type="gramEnd"/>
+      <w:r>
+        <w:rPr>
+          <w:webHidden/>
+        </w:rPr>
+        <w:t>PROJECT BACKGROUND</w:t>
+      </w:r>
       <w:r>
         <w:rPr>
           <w:webHidden/>
@@ -98,79 +96,33 @@
     </w:p>
     <w:p>
       <w:pPr>
-        <w:pStyle w:val="Level3"/>
-        <w:rPr>
-          <w:webHidden/>
-        </w:rPr>
-      </w:pPr>
-      <w:r>
-        <w:rPr>
-          <w:webHidden/>
-        </w:rPr>
-        <w:t>1.1.a: Previous Work</w:t>
-      </w:r>
-      <w:r>
-        <w:rPr>
-          <w:webHidden/>
-        </w:rPr>
-        <w:tab/>
-      </w:r>
-      <w:r>
-        <w:rPr>
-          <w:webHidden/>
-        </w:rPr>
-        <w:t>#</w:t>
-      </w:r>
-    </w:p>
-    <w:p>
-      <w:pPr>
         <w:pStyle w:val="Level2"/>
         <w:ind w:left="0"/>
-        <w:rPr>
-          <w:webHidden/>
-        </w:rPr>
-      </w:pPr>
-      <w:r>
-        <w:rPr>
-          <w:webHidden/>
-        </w:rPr>
-        <w:t xml:space="preserve">1.2: </w:t>
-      </w:r>
-      <w:proofErr w:type="gramStart"/>
-      <w:r>
-        <w:rPr>
-          <w:webHidden/>
-        </w:rPr>
-        <w:t>PROBLEM  LANDSCAPE</w:t>
-      </w:r>
-      <w:proofErr w:type="gramEnd"/>
-      <w:r>
-        <w:rPr>
-          <w:webHidden/>
-        </w:rPr>
-        <w:tab/>
-        <w:t>#</w:t>
-      </w:r>
-    </w:p>
-    <w:p>
-      <w:pPr>
-        <w:pStyle w:val="Level2"/>
-        <w:ind w:left="0"/>
-      </w:pPr>
-      <w:r>
-        <w:rPr>
-          <w:webHidden/>
-        </w:rPr>
-        <w:t xml:space="preserve">1.3: </w:t>
-      </w:r>
-      <w:proofErr w:type="gramStart"/>
-      <w:r>
-        <w:rPr>
-          <w:webHidden/>
-        </w:rPr>
-        <w:t>PROJECT  Goal</w:t>
-      </w:r>
-      <w:proofErr w:type="gramEnd"/>
+      </w:pPr>
+      <w:r>
+        <w:rPr>
+          <w:webHidden/>
+        </w:rPr>
+        <w:t>1.</w:t>
+      </w:r>
+      <w:r>
+        <w:rPr>
+          <w:webHidden/>
+        </w:rPr>
+        <w:t>2</w:t>
+      </w:r>
+      <w:r>
+        <w:rPr>
+          <w:webHidden/>
+        </w:rPr>
+        <w:t xml:space="preserve">: </w:t>
+      </w:r>
+      <w:r>
+        <w:rPr>
+          <w:webHidden/>
+        </w:rPr>
+        <w:t>PROJECT GOAL</w:t>
+      </w:r>
       <w:r>
         <w:rPr>
           <w:webHidden/>
@@ -1633,1112 +1585,2300 @@
     <w:p>
       <w:pPr>
         <w:rPr>
+          <w:rFonts w:ascii="Calibri" w:hAnsi="Calibri" w:cs="Calibri"/>
           <w:sz w:val="28"/>
         </w:rPr>
       </w:pPr>
-      <w:r>
-        <w:rPr>
+    </w:p>
+    <w:p>
+      <w:pPr>
+        <w:rPr>
+          <w:rFonts w:ascii="Calibri" w:hAnsi="Calibri" w:cs="Calibri"/>
+          <w:sz w:val="28"/>
+        </w:rPr>
+      </w:pPr>
+      <w:r>
+        <w:rPr>
+          <w:rFonts w:ascii="Calibri" w:hAnsi="Calibri" w:cs="Calibri"/>
           <w:sz w:val="28"/>
         </w:rPr>
         <w:lastRenderedPageBreak/>
         <w:t>Chapter 1: Introduction</w:t>
       </w:r>
     </w:p>
-    <w:p/>
-    <w:p>
-      <w:pPr>
-        <w:rPr>
+    <w:p>
+      <w:pPr>
+        <w:rPr>
+          <w:rFonts w:ascii="Calibri" w:hAnsi="Calibri" w:cs="Calibri"/>
+        </w:rPr>
+      </w:pPr>
+    </w:p>
+    <w:p>
+      <w:pPr>
+        <w:rPr>
+          <w:rFonts w:ascii="Calibri" w:hAnsi="Calibri" w:cs="Calibri"/>
           <w:b/>
           <w:sz w:val="22"/>
         </w:rPr>
       </w:pPr>
-      <w:r>
-        <w:rPr>
+    </w:p>
+    <w:p>
+      <w:pPr>
+        <w:rPr>
+          <w:rFonts w:ascii="Calibri" w:hAnsi="Calibri" w:cs="Calibri"/>
           <w:b/>
           <w:sz w:val="22"/>
         </w:rPr>
-        <w:t>Abstract</w:t>
-      </w:r>
-    </w:p>
-    <w:p>
-      <w:pPr>
-        <w:rPr>
+      </w:pPr>
+      <w:r>
+        <w:rPr>
+          <w:rFonts w:ascii="Calibri" w:hAnsi="Calibri" w:cs="Calibri"/>
           <w:b/>
           <w:sz w:val="22"/>
         </w:rPr>
-      </w:pPr>
-    </w:p>
-    <w:p>
-      <w:pPr>
-        <w:rPr>
-          <w:sz w:val="24"/>
-        </w:rPr>
-      </w:pPr>
-      <w:r>
-        <w:rPr>
-          <w:sz w:val="24"/>
-        </w:rPr>
-        <w:t>The food we eat will have a profound effect on our health. Everybody has a strong opinion, diverse assertions about What is Healthy Nutrition. Changes in diet help many health problems including obesity, diabetes and certain risk factors for cancer and heart disease. Diet is the science of how food and nutrition effect on human health. Therefore, People around the world seeking to maintain their weight by limiting junk foods and eating more nutrient foods. For this an automated Dietitian is required to help people improve their health.</w:t>
-      </w:r>
-    </w:p>
-    <w:p>
-      <w:pPr>
-        <w:rPr>
-          <w:sz w:val="24"/>
-        </w:rPr>
-      </w:pPr>
-    </w:p>
-    <w:p>
-      <w:pPr>
-        <w:rPr>
-          <w:sz w:val="24"/>
-        </w:rPr>
-      </w:pPr>
-      <w:r>
-        <w:rPr>
+        <w:t>Abstract</w:t>
+      </w:r>
+    </w:p>
+    <w:p>
+      <w:pPr>
+        <w:rPr>
+          <w:rFonts w:ascii="Calibri" w:hAnsi="Calibri" w:cs="Calibri"/>
+          <w:b/>
+          <w:sz w:val="22"/>
+        </w:rPr>
+      </w:pPr>
+    </w:p>
+    <w:p>
+      <w:pPr>
+        <w:rPr>
+          <w:rFonts w:ascii="Calibri" w:hAnsi="Calibri" w:cs="Calibri"/>
+          <w:sz w:val="24"/>
+        </w:rPr>
+      </w:pPr>
+      <w:r>
+        <w:rPr>
+          <w:rFonts w:ascii="Calibri" w:hAnsi="Calibri" w:cs="Calibri"/>
+          <w:sz w:val="24"/>
+        </w:rPr>
+        <w:t>The food we eat will have a profound effect on our health. Everybody has a strong opinion, diverse assertions about What is Healthy Nutrition. Changes in diet help many health problems including obesity, diabetes and certain risk factors for cancer and heart disease. Diet</w:t>
+      </w:r>
+      <w:r>
+        <w:rPr>
+          <w:rFonts w:ascii="Calibri" w:hAnsi="Calibri" w:cs="Calibri"/>
+          <w:sz w:val="24"/>
+        </w:rPr>
+        <w:t xml:space="preserve"> </w:t>
+      </w:r>
+      <w:r>
+        <w:rPr>
+          <w:rFonts w:ascii="Calibri" w:hAnsi="Calibri" w:cs="Calibri"/>
+          <w:sz w:val="24"/>
+        </w:rPr>
+        <w:t>planning is</w:t>
+      </w:r>
+      <w:r>
+        <w:rPr>
+          <w:rFonts w:ascii="Calibri" w:hAnsi="Calibri" w:cs="Calibri"/>
+          <w:sz w:val="24"/>
+        </w:rPr>
+        <w:t xml:space="preserve"> the science of how food and nutrition effect on human health. Therefore, People around the world seeking to maintain their weight by limiting junk foods and eating more nutrient foods. For this an automated Dietitian is required to help people improve their health.</w:t>
+      </w:r>
+    </w:p>
+    <w:p>
+      <w:pPr>
+        <w:rPr>
+          <w:rFonts w:ascii="Calibri" w:hAnsi="Calibri" w:cs="Calibri"/>
+          <w:sz w:val="24"/>
+        </w:rPr>
+      </w:pPr>
+    </w:p>
+    <w:p>
+      <w:pPr>
+        <w:rPr>
+          <w:rFonts w:ascii="Calibri" w:hAnsi="Calibri" w:cs="Calibri"/>
+          <w:sz w:val="24"/>
+        </w:rPr>
+      </w:pPr>
+      <w:r>
+        <w:rPr>
+          <w:rFonts w:ascii="Calibri" w:hAnsi="Calibri" w:cs="Calibri"/>
           <w:sz w:val="24"/>
         </w:rPr>
         <w:t xml:space="preserve">Smart dietician bot is </w:t>
       </w:r>
+      <w:r>
+        <w:rPr>
+          <w:rFonts w:ascii="Calibri" w:hAnsi="Calibri" w:cs="Calibri"/>
+          <w:sz w:val="24"/>
+        </w:rPr>
+        <w:t>an</w:t>
+      </w:r>
+      <w:r>
+        <w:rPr>
+          <w:rFonts w:ascii="Calibri" w:hAnsi="Calibri" w:cs="Calibri"/>
+          <w:sz w:val="24"/>
+        </w:rPr>
+        <w:t xml:space="preserve"> AI system that can gather daily intake of calories, </w:t>
+      </w:r>
+      <w:r>
+        <w:rPr>
+          <w:rFonts w:ascii="Calibri" w:hAnsi="Calibri" w:cs="Calibri"/>
+          <w:sz w:val="24"/>
+        </w:rPr>
+        <w:t>weight,</w:t>
+      </w:r>
+      <w:r>
+        <w:rPr>
+          <w:rFonts w:ascii="Calibri" w:hAnsi="Calibri" w:cs="Calibri"/>
+          <w:sz w:val="24"/>
+        </w:rPr>
+        <w:t xml:space="preserve"> height, age, working hours (Activity Level) and analyze the given data and consult as a real dietician. Most importantly this dietician can take health condition (like diabetes or cardiac patients) into account and suggest their meal plans and suitable workout routines. Furthermore, this provides full details of the nutritional formula required for the body and necessary </w:t>
+      </w:r>
+      <w:r>
+        <w:rPr>
+          <w:rFonts w:ascii="Calibri" w:hAnsi="Calibri" w:cs="Calibri"/>
+          <w:sz w:val="24"/>
+        </w:rPr>
+        <w:t>number</w:t>
+      </w:r>
+      <w:r>
+        <w:rPr>
+          <w:rFonts w:ascii="Calibri" w:hAnsi="Calibri" w:cs="Calibri"/>
+          <w:sz w:val="24"/>
+        </w:rPr>
+        <w:t xml:space="preserve"> of calories to burn fat/maintain BMI, </w:t>
+      </w:r>
+      <w:r>
+        <w:rPr>
+          <w:rFonts w:ascii="Calibri" w:hAnsi="Calibri" w:cs="Calibri"/>
+          <w:sz w:val="24"/>
+        </w:rPr>
+        <w:t>increase</w:t>
+      </w:r>
+      <w:r>
+        <w:rPr>
+          <w:rFonts w:ascii="Calibri" w:hAnsi="Calibri" w:cs="Calibri"/>
+          <w:sz w:val="24"/>
+        </w:rPr>
+        <w:t xml:space="preserve"> with the plan by answering some queries.</w:t>
+      </w:r>
+    </w:p>
+    <w:p>
+      <w:pPr>
+        <w:rPr>
+          <w:rFonts w:ascii="Calibri" w:hAnsi="Calibri" w:cs="Calibri"/>
+          <w:sz w:val="24"/>
+        </w:rPr>
+      </w:pPr>
+    </w:p>
+    <w:p>
+      <w:pPr>
+        <w:rPr>
+          <w:rFonts w:ascii="Calibri" w:hAnsi="Calibri" w:cs="Calibri"/>
+          <w:sz w:val="24"/>
+        </w:rPr>
+      </w:pPr>
+      <w:r>
+        <w:rPr>
+          <w:rFonts w:ascii="Calibri" w:hAnsi="Calibri" w:cs="Calibri"/>
+          <w:sz w:val="24"/>
+        </w:rPr>
+        <w:t xml:space="preserve">This is appropriate for users who need to improve their health. Also appropriate for users who need to prevent from certain risk factors and to have care and consultation. </w:t>
+      </w:r>
+      <w:r>
+        <w:rPr>
+          <w:rFonts w:ascii="Calibri" w:hAnsi="Calibri" w:cs="Calibri"/>
+          <w:sz w:val="24"/>
+        </w:rPr>
+        <w:t>Also,</w:t>
+      </w:r>
+      <w:r>
+        <w:rPr>
+          <w:rFonts w:ascii="Calibri" w:hAnsi="Calibri" w:cs="Calibri"/>
+          <w:sz w:val="24"/>
+        </w:rPr>
+        <w:t xml:space="preserve"> people can be in touch with the nutritional formula required for their body.</w:t>
+      </w:r>
+    </w:p>
+    <w:p>
+      <w:pPr>
+        <w:rPr>
+          <w:rFonts w:ascii="Calibri" w:hAnsi="Calibri" w:cs="Calibri"/>
+          <w:sz w:val="24"/>
+        </w:rPr>
+      </w:pPr>
+    </w:p>
+    <w:p>
+      <w:pPr>
+        <w:rPr>
+          <w:rFonts w:ascii="Calibri" w:hAnsi="Calibri" w:cs="Calibri"/>
+          <w:sz w:val="24"/>
+        </w:rPr>
+      </w:pPr>
+      <w:r>
+        <w:rPr>
+          <w:rFonts w:ascii="Calibri" w:hAnsi="Calibri" w:cs="Calibri"/>
+          <w:sz w:val="24"/>
+        </w:rPr>
+        <w:t>Artificial intelligent bot become visible as an important research area in recent past. Study about existing work on dietician Artificial intelligent bot useful for construct, a new solution.</w:t>
+      </w:r>
+    </w:p>
+    <w:p>
+      <w:pPr>
+        <w:rPr>
+          <w:rFonts w:ascii="Calibri" w:hAnsi="Calibri" w:cs="Calibri"/>
+        </w:rPr>
+      </w:pPr>
+    </w:p>
+    <w:p>
+      <w:pPr>
+        <w:rPr>
+          <w:rFonts w:ascii="Calibri" w:hAnsi="Calibri" w:cs="Calibri"/>
+        </w:rPr>
+      </w:pPr>
+    </w:p>
+    <w:p>
+      <w:pPr>
+        <w:rPr>
+          <w:rFonts w:ascii="Calibri" w:hAnsi="Calibri" w:cs="Calibri"/>
+        </w:rPr>
+      </w:pPr>
+    </w:p>
+    <w:p>
+      <w:pPr>
+        <w:rPr>
+          <w:rFonts w:ascii="Calibri" w:hAnsi="Calibri" w:cs="Calibri"/>
+        </w:rPr>
+      </w:pPr>
+    </w:p>
+    <w:p>
+      <w:pPr>
+        <w:rPr>
+          <w:rFonts w:ascii="Calibri" w:hAnsi="Calibri" w:cs="Calibri"/>
+        </w:rPr>
+      </w:pPr>
+    </w:p>
+    <w:p>
+      <w:pPr>
+        <w:rPr>
+          <w:rFonts w:ascii="Calibri" w:hAnsi="Calibri" w:cs="Calibri"/>
+        </w:rPr>
+      </w:pPr>
+    </w:p>
+    <w:p>
+      <w:pPr>
+        <w:rPr>
+          <w:rFonts w:ascii="Calibri" w:hAnsi="Calibri" w:cs="Calibri"/>
+        </w:rPr>
+      </w:pPr>
+    </w:p>
+    <w:p>
+      <w:pPr>
+        <w:rPr>
+          <w:rFonts w:ascii="Calibri" w:hAnsi="Calibri" w:cs="Calibri"/>
+        </w:rPr>
+      </w:pPr>
+    </w:p>
+    <w:p>
+      <w:pPr>
+        <w:rPr>
+          <w:rFonts w:ascii="Calibri" w:hAnsi="Calibri" w:cs="Calibri"/>
+        </w:rPr>
+      </w:pPr>
+    </w:p>
+    <w:p>
+      <w:pPr>
+        <w:rPr>
+          <w:rFonts w:ascii="Calibri" w:hAnsi="Calibri" w:cs="Calibri"/>
+        </w:rPr>
+      </w:pPr>
+    </w:p>
+    <w:p>
+      <w:pPr>
+        <w:rPr>
+          <w:rFonts w:ascii="Calibri" w:hAnsi="Calibri" w:cs="Calibri"/>
+        </w:rPr>
+      </w:pPr>
+    </w:p>
+    <w:p>
+      <w:pPr>
+        <w:rPr>
+          <w:rFonts w:ascii="Calibri" w:hAnsi="Calibri" w:cs="Calibri"/>
+        </w:rPr>
+      </w:pPr>
+      <w:r>
+        <w:rPr>
+          <w:rFonts w:ascii="Calibri" w:hAnsi="Calibri" w:cs="Calibri"/>
+        </w:rPr>
+        <w:tab/>
+      </w:r>
+      <w:r>
+        <w:rPr>
+          <w:rFonts w:ascii="Calibri" w:hAnsi="Calibri" w:cs="Calibri"/>
+        </w:rPr>
+        <w:tab/>
+      </w:r>
+      <w:r>
+        <w:rPr>
+          <w:rFonts w:ascii="Calibri" w:hAnsi="Calibri" w:cs="Calibri"/>
+        </w:rPr>
+        <w:tab/>
+      </w:r>
+    </w:p>
+    <w:p>
+      <w:pPr>
+        <w:rPr>
+          <w:rFonts w:ascii="Calibri" w:hAnsi="Calibri" w:cs="Calibri"/>
+        </w:rPr>
+      </w:pPr>
+    </w:p>
+    <w:p>
+      <w:pPr>
+        <w:rPr>
+          <w:rFonts w:ascii="Calibri" w:hAnsi="Calibri" w:cs="Calibri"/>
+        </w:rPr>
+      </w:pPr>
+    </w:p>
+    <w:p>
+      <w:pPr>
+        <w:rPr>
+          <w:rFonts w:ascii="Calibri" w:hAnsi="Calibri" w:cs="Calibri"/>
+        </w:rPr>
+      </w:pPr>
+    </w:p>
+    <w:p>
+      <w:pPr>
+        <w:rPr>
+          <w:rFonts w:ascii="Calibri" w:hAnsi="Calibri" w:cs="Calibri"/>
+        </w:rPr>
+      </w:pPr>
+    </w:p>
+    <w:p>
+      <w:pPr>
+        <w:rPr>
+          <w:rFonts w:ascii="Calibri" w:hAnsi="Calibri" w:cs="Calibri"/>
+        </w:rPr>
+      </w:pPr>
+    </w:p>
+    <w:p>
+      <w:pPr>
+        <w:rPr>
+          <w:rFonts w:ascii="Calibri" w:hAnsi="Calibri" w:cs="Calibri"/>
+        </w:rPr>
+      </w:pPr>
+    </w:p>
+    <w:p>
+      <w:pPr>
+        <w:rPr>
+          <w:rFonts w:ascii="Calibri" w:hAnsi="Calibri" w:cs="Calibri"/>
+        </w:rPr>
+      </w:pPr>
+    </w:p>
+    <w:p>
+      <w:pPr>
+        <w:rPr>
+          <w:rFonts w:ascii="Calibri" w:hAnsi="Calibri" w:cs="Calibri"/>
+        </w:rPr>
+      </w:pPr>
+    </w:p>
+    <w:p>
+      <w:pPr>
+        <w:rPr>
+          <w:rFonts w:ascii="Calibri" w:hAnsi="Calibri" w:cs="Calibri"/>
+        </w:rPr>
+      </w:pPr>
+    </w:p>
+    <w:p>
+      <w:pPr>
+        <w:rPr>
+          <w:rFonts w:ascii="Calibri" w:hAnsi="Calibri" w:cs="Calibri"/>
+        </w:rPr>
+      </w:pPr>
+    </w:p>
+    <w:p>
+      <w:pPr>
+        <w:rPr>
+          <w:rFonts w:ascii="Calibri" w:hAnsi="Calibri" w:cs="Calibri"/>
+        </w:rPr>
+      </w:pPr>
+    </w:p>
+    <w:p>
+      <w:pPr>
+        <w:rPr>
+          <w:rFonts w:ascii="Calibri" w:hAnsi="Calibri" w:cs="Calibri"/>
+        </w:rPr>
+      </w:pPr>
+    </w:p>
+    <w:p>
+      <w:pPr>
+        <w:rPr>
+          <w:rFonts w:ascii="Calibri" w:hAnsi="Calibri" w:cs="Calibri"/>
+        </w:rPr>
+      </w:pPr>
+    </w:p>
+    <w:p>
+      <w:pPr>
+        <w:rPr>
+          <w:rFonts w:ascii="Calibri" w:hAnsi="Calibri" w:cs="Calibri"/>
+          <w:sz w:val="28"/>
+          <w:szCs w:val="24"/>
+        </w:rPr>
+      </w:pPr>
+      <w:r>
+        <w:rPr>
+          <w:rFonts w:ascii="Calibri" w:hAnsi="Calibri" w:cs="Calibri"/>
+          <w:sz w:val="28"/>
+          <w:szCs w:val="24"/>
+        </w:rPr>
+        <w:t>1.1: Project Background</w:t>
+      </w:r>
+    </w:p>
+    <w:p>
+      <w:pPr>
+        <w:rPr>
+          <w:rFonts w:ascii="Calibri" w:hAnsi="Calibri" w:cs="Calibri"/>
+          <w:sz w:val="28"/>
+          <w:szCs w:val="24"/>
+        </w:rPr>
+      </w:pPr>
+    </w:p>
+    <w:p>
+      <w:pPr>
+        <w:rPr>
+          <w:rFonts w:ascii="Calibri" w:hAnsi="Calibri" w:cs="Calibri"/>
+          <w:sz w:val="24"/>
+          <w:szCs w:val="24"/>
+        </w:rPr>
+      </w:pPr>
+      <w:r>
+        <w:rPr>
+          <w:rFonts w:ascii="Calibri" w:hAnsi="Calibri" w:cs="Calibri"/>
+          <w:sz w:val="24"/>
+          <w:szCs w:val="24"/>
+        </w:rPr>
+        <w:t xml:space="preserve">To understand any complex system, at first, an abstracted high-level introduction of the subject and explanation of the architecture which </w:t>
+      </w:r>
+      <w:r>
+        <w:rPr>
+          <w:rFonts w:ascii="Calibri" w:hAnsi="Calibri" w:cs="Calibri"/>
+          <w:sz w:val="24"/>
+          <w:szCs w:val="24"/>
+        </w:rPr>
+        <w:t xml:space="preserve">perfectly considering the complex system </w:t>
+      </w:r>
+      <w:r>
+        <w:rPr>
+          <w:rFonts w:ascii="Calibri" w:hAnsi="Calibri" w:cs="Calibri"/>
+          <w:sz w:val="24"/>
+          <w:szCs w:val="24"/>
+        </w:rPr>
+        <w:t xml:space="preserve">and allows for a better </w:t>
+      </w:r>
+      <w:r>
+        <w:rPr>
+          <w:rFonts w:ascii="Calibri" w:hAnsi="Calibri" w:cs="Calibri"/>
+          <w:sz w:val="24"/>
+          <w:szCs w:val="24"/>
+        </w:rPr>
+        <w:t xml:space="preserve">understanding </w:t>
+      </w:r>
+      <w:r>
+        <w:rPr>
+          <w:rFonts w:ascii="Calibri" w:hAnsi="Calibri" w:cs="Calibri"/>
+          <w:sz w:val="24"/>
+          <w:szCs w:val="24"/>
+        </w:rPr>
+        <w:t xml:space="preserve">of details later is not only </w:t>
+      </w:r>
+      <w:r>
+        <w:rPr>
+          <w:rFonts w:ascii="Calibri" w:hAnsi="Calibri" w:cs="Calibri"/>
+          <w:sz w:val="24"/>
+          <w:szCs w:val="24"/>
+        </w:rPr>
+        <w:t>compulsory</w:t>
+      </w:r>
+      <w:r>
+        <w:rPr>
+          <w:rFonts w:ascii="Calibri" w:hAnsi="Calibri" w:cs="Calibri"/>
+          <w:sz w:val="24"/>
+          <w:szCs w:val="24"/>
+        </w:rPr>
+        <w:t xml:space="preserve"> but also </w:t>
+      </w:r>
+      <w:r>
+        <w:rPr>
+          <w:rFonts w:ascii="Calibri" w:hAnsi="Calibri" w:cs="Calibri"/>
+          <w:sz w:val="24"/>
+          <w:szCs w:val="24"/>
+        </w:rPr>
+        <w:t>important. Therefore, in this section will cover the background research that I have conducted into different kind of chatbots and some of the advance technologies I’ve explored</w:t>
+      </w:r>
+      <w:r>
+        <w:rPr>
+          <w:rFonts w:ascii="Calibri" w:hAnsi="Calibri" w:cs="Calibri"/>
+          <w:sz w:val="24"/>
+          <w:szCs w:val="24"/>
+        </w:rPr>
+        <w:t>.</w:t>
+      </w:r>
+    </w:p>
+    <w:p>
+      <w:pPr>
+        <w:rPr>
+          <w:rFonts w:ascii="Calibri" w:hAnsi="Calibri" w:cs="Calibri"/>
+          <w:sz w:val="24"/>
+          <w:szCs w:val="24"/>
+        </w:rPr>
+      </w:pPr>
+    </w:p>
+    <w:p>
+      <w:pPr>
+        <w:rPr>
+          <w:rFonts w:ascii="Calibri" w:hAnsi="Calibri" w:cs="Calibri"/>
+          <w:sz w:val="24"/>
+          <w:szCs w:val="24"/>
+          <w:shd w:val="clear" w:color="auto" w:fill="FFFFFF"/>
+        </w:rPr>
+      </w:pPr>
+      <w:r>
+        <w:rPr>
+          <w:rFonts w:ascii="Calibri" w:hAnsi="Calibri" w:cs="Calibri"/>
+          <w:sz w:val="24"/>
+          <w:szCs w:val="24"/>
+          <w:shd w:val="clear" w:color="auto" w:fill="FFFFFF"/>
+        </w:rPr>
+        <w:t>In</w:t>
+      </w:r>
+      <w:r>
+        <w:rPr>
+          <w:rFonts w:ascii="Calibri" w:hAnsi="Calibri" w:cs="Calibri"/>
+          <w:sz w:val="24"/>
+          <w:szCs w:val="24"/>
+          <w:shd w:val="clear" w:color="auto" w:fill="FFFFFF"/>
+        </w:rPr>
+        <w:t xml:space="preserve"> Sri Lanka</w:t>
+      </w:r>
+      <w:r>
+        <w:rPr>
+          <w:rFonts w:ascii="Calibri" w:hAnsi="Calibri" w:cs="Calibri"/>
+          <w:sz w:val="24"/>
+          <w:szCs w:val="24"/>
+          <w:shd w:val="clear" w:color="auto" w:fill="FFFFFF"/>
+        </w:rPr>
+        <w:t>, we have become an overweight society</w:t>
+      </w:r>
+      <w:r>
+        <w:rPr>
+          <w:rFonts w:ascii="Calibri" w:hAnsi="Calibri" w:cs="Calibri"/>
+          <w:sz w:val="24"/>
+          <w:szCs w:val="24"/>
+          <w:shd w:val="clear" w:color="auto" w:fill="FFFFFF"/>
+        </w:rPr>
+        <w:t>.</w:t>
+      </w:r>
+      <w:r>
+        <w:rPr>
+          <w:rFonts w:ascii="Calibri" w:hAnsi="Calibri" w:cs="Calibri"/>
+          <w:sz w:val="24"/>
+          <w:szCs w:val="24"/>
+          <w:shd w:val="clear" w:color="auto" w:fill="FFFFFF"/>
+        </w:rPr>
+        <w:t xml:space="preserve"> Our busy lifestyles and the abundance of convenience foods have fostered our expanding waistlines. Our society supports working long hours followed by responsibilities to our families, children and other things that take up time. Convenience food items and fast food restaurants provide a quick meal for people constantly on the go. A</w:t>
+      </w:r>
+      <w:r>
+        <w:rPr>
+          <w:rFonts w:ascii="Calibri" w:hAnsi="Calibri" w:cs="Calibri"/>
+          <w:sz w:val="24"/>
+          <w:szCs w:val="24"/>
+          <w:shd w:val="clear" w:color="auto" w:fill="FFFFFF"/>
+        </w:rPr>
+        <w:t>n</w:t>
+      </w:r>
+      <w:r>
+        <w:rPr>
+          <w:rFonts w:ascii="Calibri" w:hAnsi="Calibri" w:cs="Calibri"/>
+          <w:sz w:val="24"/>
+          <w:szCs w:val="24"/>
+          <w:shd w:val="clear" w:color="auto" w:fill="FFFFFF"/>
+        </w:rPr>
+        <w:t xml:space="preserve"> </w:t>
+      </w:r>
+      <w:r>
+        <w:rPr>
+          <w:rFonts w:ascii="Calibri" w:hAnsi="Calibri" w:cs="Calibri"/>
+          <w:sz w:val="24"/>
+          <w:szCs w:val="24"/>
+          <w:shd w:val="clear" w:color="auto" w:fill="FFFFFF"/>
+        </w:rPr>
+        <w:t xml:space="preserve">April </w:t>
+      </w:r>
+      <w:r>
+        <w:rPr>
+          <w:rFonts w:ascii="Calibri" w:hAnsi="Calibri" w:cs="Calibri"/>
+          <w:sz w:val="24"/>
+          <w:szCs w:val="24"/>
+          <w:shd w:val="clear" w:color="auto" w:fill="FFFFFF"/>
+        </w:rPr>
+        <w:t xml:space="preserve">2010 </w:t>
+      </w:r>
+      <w:r>
+        <w:rPr>
+          <w:rFonts w:ascii="Calibri" w:hAnsi="Calibri" w:cs="Calibri"/>
+          <w:sz w:val="24"/>
+          <w:szCs w:val="24"/>
+          <w:shd w:val="clear" w:color="auto" w:fill="FFFFFF"/>
+        </w:rPr>
+        <w:t>Prevalence of overweight and obesity in Sri Lankan adults</w:t>
+      </w:r>
+      <w:r>
+        <w:rPr>
+          <w:rFonts w:ascii="Calibri" w:hAnsi="Calibri" w:cs="Calibri"/>
+          <w:sz w:val="24"/>
+          <w:szCs w:val="24"/>
+          <w:shd w:val="clear" w:color="auto" w:fill="FFFFFF"/>
+        </w:rPr>
+        <w:t xml:space="preserve"> [3]</w:t>
+      </w:r>
+      <w:r>
+        <w:rPr>
+          <w:rFonts w:ascii="Calibri" w:hAnsi="Calibri" w:cs="Calibri"/>
+          <w:sz w:val="24"/>
+          <w:szCs w:val="24"/>
+          <w:shd w:val="clear" w:color="auto" w:fill="FFFFFF"/>
+        </w:rPr>
+        <w:t xml:space="preserve"> </w:t>
+      </w:r>
+      <w:r>
+        <w:rPr>
+          <w:rFonts w:ascii="Calibri" w:hAnsi="Calibri" w:cs="Calibri"/>
+          <w:sz w:val="24"/>
+          <w:szCs w:val="24"/>
+          <w:shd w:val="clear" w:color="auto" w:fill="FFFFFF"/>
+        </w:rPr>
+        <w:t>report noted that</w:t>
+      </w:r>
+      <w:r>
+        <w:rPr>
+          <w:rFonts w:ascii="Calibri" w:hAnsi="Calibri" w:cs="Calibri"/>
+          <w:sz w:val="24"/>
+          <w:szCs w:val="24"/>
+          <w:shd w:val="clear" w:color="auto" w:fill="FFFFFF"/>
+        </w:rPr>
+        <w:t xml:space="preserve"> “</w:t>
+      </w:r>
+      <w:r>
+        <w:rPr>
+          <w:rFonts w:ascii="Calibri" w:hAnsi="Calibri" w:cs="Calibri"/>
+          <w:sz w:val="24"/>
+          <w:szCs w:val="24"/>
+          <w:shd w:val="clear" w:color="auto" w:fill="FFFFFF"/>
+        </w:rPr>
+        <w:t>relatively high prevalence of overweight and obesity, particularly, abdominal obesity among adults in Sri Lanka which is a middle‐income country. Urgent public health interventions are needed to control the problem at an early stage.</w:t>
+      </w:r>
+      <w:r>
+        <w:rPr>
+          <w:rFonts w:ascii="Calibri" w:hAnsi="Calibri" w:cs="Calibri"/>
+          <w:sz w:val="24"/>
+          <w:szCs w:val="24"/>
+          <w:shd w:val="clear" w:color="auto" w:fill="FFFFFF"/>
+        </w:rPr>
+        <w:t>”</w:t>
+      </w:r>
+      <w:r>
+        <w:rPr>
+          <w:rFonts w:ascii="Calibri" w:hAnsi="Calibri" w:cs="Calibri"/>
+          <w:sz w:val="24"/>
+          <w:szCs w:val="24"/>
+          <w:shd w:val="clear" w:color="auto" w:fill="FFFFFF"/>
+        </w:rPr>
+        <w:t xml:space="preserve">  The idea for this project was born when understanding the future risk of obesity</w:t>
+      </w:r>
+      <w:r>
+        <w:rPr>
+          <w:rFonts w:ascii="Calibri" w:hAnsi="Calibri" w:cs="Calibri"/>
+          <w:sz w:val="24"/>
+          <w:szCs w:val="24"/>
+          <w:shd w:val="clear" w:color="auto" w:fill="FFFFFF"/>
+        </w:rPr>
+        <w:t xml:space="preserve"> and other related risk factors.</w:t>
+      </w:r>
+      <w:r>
+        <w:rPr>
+          <w:rFonts w:ascii="Calibri" w:hAnsi="Calibri" w:cs="Calibri"/>
+          <w:sz w:val="24"/>
+          <w:szCs w:val="24"/>
+          <w:shd w:val="clear" w:color="auto" w:fill="FFFFFF"/>
+        </w:rPr>
+        <w:t xml:space="preserve">  </w:t>
+      </w:r>
+    </w:p>
+    <w:p>
+      <w:pPr>
+        <w:rPr>
+          <w:rFonts w:ascii="Calibri" w:hAnsi="Calibri" w:cs="Calibri"/>
+          <w:sz w:val="24"/>
+          <w:szCs w:val="24"/>
+          <w:shd w:val="clear" w:color="auto" w:fill="FFFFFF"/>
+        </w:rPr>
+      </w:pPr>
+      <w:r>
+        <w:rPr>
+          <w:rFonts w:ascii="Calibri" w:hAnsi="Calibri" w:cs="Calibri"/>
+          <w:sz w:val="24"/>
+          <w:szCs w:val="24"/>
+          <w:shd w:val="clear" w:color="auto" w:fill="FFFFFF"/>
+        </w:rPr>
+        <w:t xml:space="preserve"> </w:t>
+      </w:r>
+    </w:p>
+    <w:p>
+      <w:pPr>
+        <w:rPr>
+          <w:rFonts w:ascii="Calibri" w:hAnsi="Calibri" w:cs="Calibri"/>
+          <w:sz w:val="24"/>
+          <w:szCs w:val="24"/>
+        </w:rPr>
+      </w:pPr>
+      <w:r>
+        <w:rPr>
+          <w:rFonts w:ascii="Calibri" w:hAnsi="Calibri" w:cs="Calibri"/>
+          <w:sz w:val="24"/>
+          <w:szCs w:val="24"/>
+        </w:rPr>
+        <w:t>AI Bots (also known as</w:t>
+      </w:r>
+      <w:r>
+        <w:rPr>
+          <w:rFonts w:ascii="Calibri" w:hAnsi="Calibri" w:cs="Calibri"/>
+          <w:bCs/>
+          <w:sz w:val="24"/>
+          <w:szCs w:val="24"/>
+          <w:shd w:val="clear" w:color="auto" w:fill="FFFFFF"/>
+        </w:rPr>
+        <w:t xml:space="preserve"> Artificial Conversational Entity,</w:t>
+      </w:r>
+      <w:r>
+        <w:rPr>
+          <w:rFonts w:ascii="Calibri" w:hAnsi="Calibri" w:cs="Calibri"/>
+          <w:sz w:val="24"/>
+          <w:szCs w:val="24"/>
+        </w:rPr>
+        <w:t xml:space="preserve"> chatbot) is a computer program or an artificial intelligence that conduct conversation via audio or </w:t>
+      </w:r>
+    </w:p>
+    <w:p>
+      <w:pPr>
+        <w:rPr>
+          <w:rFonts w:ascii="Calibri" w:hAnsi="Calibri" w:cs="Calibri"/>
+          <w:sz w:val="24"/>
+          <w:szCs w:val="24"/>
+        </w:rPr>
+      </w:pPr>
+      <w:r>
+        <w:rPr>
+          <w:rFonts w:ascii="Calibri" w:hAnsi="Calibri" w:cs="Calibri"/>
+          <w:sz w:val="24"/>
+          <w:szCs w:val="24"/>
+        </w:rPr>
+        <w:t>textual messages.</w:t>
+      </w:r>
+      <w:r>
+        <w:rPr>
+          <w:rFonts w:ascii="Calibri" w:hAnsi="Calibri" w:cs="Calibri"/>
+          <w:sz w:val="24"/>
+          <w:szCs w:val="24"/>
+        </w:rPr>
+        <w:t xml:space="preserve"> </w:t>
+      </w:r>
+      <w:r>
+        <w:rPr>
+          <w:rFonts w:ascii="Calibri" w:hAnsi="Calibri" w:cs="Calibri"/>
+          <w:sz w:val="24"/>
+          <w:szCs w:val="24"/>
+        </w:rPr>
+        <w:t>[1]</w:t>
+      </w:r>
+    </w:p>
+    <w:p>
+      <w:pPr>
+        <w:rPr>
+          <w:rFonts w:ascii="Calibri" w:hAnsi="Calibri" w:cs="Calibri"/>
+          <w:sz w:val="24"/>
+          <w:szCs w:val="24"/>
+        </w:rPr>
+      </w:pPr>
+    </w:p>
+    <w:p>
+      <w:pPr>
+        <w:rPr>
+          <w:rFonts w:ascii="Calibri" w:hAnsi="Calibri" w:cs="Calibri"/>
+          <w:sz w:val="24"/>
+          <w:szCs w:val="24"/>
+          <w:shd w:val="clear" w:color="auto" w:fill="FFFFFF"/>
+        </w:rPr>
+      </w:pPr>
+      <w:r>
+        <w:rPr>
+          <w:rFonts w:ascii="Calibri" w:hAnsi="Calibri" w:cs="Calibri"/>
+          <w:sz w:val="24"/>
+          <w:szCs w:val="24"/>
+        </w:rPr>
+        <w:t xml:space="preserve">In </w:t>
+      </w:r>
+      <w:r>
+        <w:rPr>
+          <w:rFonts w:ascii="Calibri" w:hAnsi="Calibri" w:cs="Calibri"/>
+          <w:sz w:val="24"/>
+          <w:szCs w:val="24"/>
+        </w:rPr>
+        <w:t>1950, Alan</w:t>
+      </w:r>
+      <w:r>
+        <w:rPr>
+          <w:rFonts w:ascii="Calibri" w:hAnsi="Calibri" w:cs="Calibri"/>
+          <w:sz w:val="24"/>
+          <w:szCs w:val="24"/>
+        </w:rPr>
+        <w:t xml:space="preserve"> Turing’s </w:t>
+      </w:r>
+      <w:r>
+        <w:rPr>
+          <w:rFonts w:ascii="Calibri" w:hAnsi="Calibri" w:cs="Calibri"/>
+          <w:sz w:val="24"/>
+          <w:szCs w:val="24"/>
+          <w:shd w:val="clear" w:color="auto" w:fill="FFFFFF"/>
+        </w:rPr>
+        <w:t xml:space="preserve">well-known </w:t>
+      </w:r>
+      <w:r>
+        <w:rPr>
+          <w:rFonts w:ascii="Calibri" w:hAnsi="Calibri" w:cs="Calibri"/>
+          <w:sz w:val="24"/>
+          <w:szCs w:val="24"/>
+        </w:rPr>
+        <w:t>article</w:t>
+      </w:r>
+      <w:r>
+        <w:rPr>
+          <w:rFonts w:ascii="Calibri" w:hAnsi="Calibri" w:cs="Calibri"/>
+          <w:sz w:val="24"/>
+          <w:szCs w:val="24"/>
+          <w:shd w:val="clear" w:color="auto" w:fill="FFFFFF"/>
+        </w:rPr>
+        <w:t xml:space="preserve"> “Computing and Machinery and Intelligence” [2</w:t>
+      </w:r>
+      <w:r>
+        <w:rPr>
+          <w:rFonts w:ascii="Calibri" w:hAnsi="Calibri" w:cs="Calibri"/>
+          <w:sz w:val="24"/>
+          <w:szCs w:val="24"/>
+          <w:shd w:val="clear" w:color="auto" w:fill="FFFFFF"/>
+        </w:rPr>
+        <w:t>], which</w:t>
+      </w:r>
+      <w:r>
+        <w:rPr>
+          <w:rFonts w:ascii="Calibri" w:hAnsi="Calibri" w:cs="Calibri"/>
+          <w:sz w:val="24"/>
+          <w:szCs w:val="24"/>
+          <w:shd w:val="clear" w:color="auto" w:fill="FFFFFF"/>
+        </w:rPr>
+        <w:t xml:space="preserve"> </w:t>
+      </w:r>
+      <w:r>
+        <w:rPr>
+          <w:rFonts w:ascii="Calibri" w:hAnsi="Calibri" w:cs="Calibri"/>
+          <w:sz w:val="24"/>
+          <w:szCs w:val="24"/>
+          <w:shd w:val="clear" w:color="auto" w:fill="FFFFFF"/>
+        </w:rPr>
+        <w:t>projected the Turing test as a criterion of intelligence</w:t>
+      </w:r>
+      <w:r>
+        <w:rPr>
+          <w:rFonts w:ascii="Calibri" w:hAnsi="Calibri" w:cs="Calibri"/>
+          <w:sz w:val="24"/>
+          <w:szCs w:val="24"/>
+          <w:shd w:val="clear" w:color="auto" w:fill="FFFFFF"/>
+        </w:rPr>
+        <w:t xml:space="preserve"> that depend on the fact that a real written discussion with a computer program to imitate a human in a real-time written conversation with a human </w:t>
+      </w:r>
+      <w:r>
+        <w:rPr>
+          <w:rFonts w:ascii="Calibri" w:hAnsi="Calibri" w:cs="Calibri"/>
+          <w:sz w:val="24"/>
+          <w:szCs w:val="24"/>
+          <w:shd w:val="clear" w:color="auto" w:fill="FFFFFF"/>
+        </w:rPr>
+        <w:t>judge. The</w:t>
+      </w:r>
+      <w:r>
+        <w:rPr>
+          <w:rFonts w:ascii="Calibri" w:hAnsi="Calibri" w:cs="Calibri"/>
+          <w:sz w:val="24"/>
+          <w:szCs w:val="24"/>
+          <w:shd w:val="clear" w:color="auto" w:fill="FFFFFF"/>
+        </w:rPr>
+        <w:t xml:space="preserve"> historic chatbots are ELIZA (1966</w:t>
+      </w:r>
+      <w:r>
+        <w:rPr>
+          <w:rFonts w:ascii="Calibri" w:hAnsi="Calibri" w:cs="Calibri"/>
+          <w:sz w:val="24"/>
+          <w:szCs w:val="24"/>
+          <w:shd w:val="clear" w:color="auto" w:fill="FFFFFF"/>
+        </w:rPr>
+        <w:t xml:space="preserve">) which was mimicked human </w:t>
+      </w:r>
+      <w:r>
+        <w:rPr>
+          <w:rFonts w:ascii="Calibri" w:hAnsi="Calibri" w:cs="Calibri"/>
+          <w:sz w:val="24"/>
+          <w:szCs w:val="24"/>
+          <w:shd w:val="clear" w:color="auto" w:fill="FFFFFF"/>
+        </w:rPr>
+        <w:t>conversations by pattern matching and substitution methodology however passed the turning artificial intelligence test</w:t>
+      </w:r>
+      <w:r>
+        <w:rPr>
+          <w:rFonts w:ascii="Calibri" w:hAnsi="Calibri" w:cs="Calibri"/>
+          <w:sz w:val="24"/>
+          <w:szCs w:val="24"/>
+          <w:shd w:val="clear" w:color="auto" w:fill="FFFFFF"/>
+        </w:rPr>
+        <w:t xml:space="preserve"> </w:t>
+      </w:r>
+      <w:r>
+        <w:rPr>
+          <w:rFonts w:ascii="Calibri" w:hAnsi="Calibri" w:cs="Calibri"/>
+          <w:sz w:val="24"/>
+          <w:szCs w:val="24"/>
+          <w:shd w:val="clear" w:color="auto" w:fill="FFFFFF"/>
+        </w:rPr>
+        <w:t>and PARRY (1972)</w:t>
+      </w:r>
+      <w:r>
+        <w:rPr>
+          <w:rFonts w:ascii="Calibri" w:hAnsi="Calibri" w:cs="Calibri"/>
+          <w:sz w:val="24"/>
+          <w:szCs w:val="24"/>
+          <w:shd w:val="clear" w:color="auto" w:fill="FFFFFF"/>
+        </w:rPr>
+        <w:t xml:space="preserve"> was more advance than ELIZA also called “ELIZA with and attitude”</w:t>
+      </w:r>
+      <w:r>
+        <w:rPr>
+          <w:rFonts w:ascii="Calibri" w:hAnsi="Calibri" w:cs="Calibri"/>
+          <w:sz w:val="24"/>
+          <w:szCs w:val="24"/>
+          <w:shd w:val="clear" w:color="auto" w:fill="FFFFFF"/>
+        </w:rPr>
+        <w:t xml:space="preserve">. </w:t>
+      </w:r>
+      <w:r>
+        <w:rPr>
+          <w:rFonts w:ascii="Calibri" w:hAnsi="Calibri" w:cs="Calibri"/>
+          <w:sz w:val="24"/>
+          <w:szCs w:val="24"/>
+          <w:shd w:val="clear" w:color="auto" w:fill="FFFFFF"/>
+        </w:rPr>
+        <w:t xml:space="preserve">From 1966 onwards, </w:t>
+      </w:r>
+      <w:r>
+        <w:rPr>
+          <w:rFonts w:ascii="Calibri" w:hAnsi="Calibri" w:cs="Calibri"/>
+          <w:sz w:val="24"/>
+          <w:szCs w:val="24"/>
+          <w:shd w:val="clear" w:color="auto" w:fill="FFFFFF"/>
+        </w:rPr>
+        <w:t xml:space="preserve">computer programmers and </w:t>
+      </w:r>
+      <w:r>
+        <w:rPr>
+          <w:rFonts w:ascii="Calibri" w:hAnsi="Calibri" w:cs="Calibri"/>
+          <w:sz w:val="24"/>
+          <w:szCs w:val="24"/>
+          <w:shd w:val="clear" w:color="auto" w:fill="FFFFFF"/>
+        </w:rPr>
+        <w:t xml:space="preserve">business owners </w:t>
+      </w:r>
+      <w:r>
+        <w:rPr>
+          <w:rFonts w:ascii="Calibri" w:hAnsi="Calibri" w:cs="Calibri"/>
+          <w:sz w:val="24"/>
+          <w:szCs w:val="24"/>
+          <w:shd w:val="clear" w:color="auto" w:fill="FFFFFF"/>
+        </w:rPr>
+        <w:t>understood</w:t>
+      </w:r>
+      <w:r>
+        <w:rPr>
+          <w:rFonts w:ascii="Calibri" w:hAnsi="Calibri" w:cs="Calibri"/>
+          <w:sz w:val="24"/>
+          <w:szCs w:val="24"/>
+          <w:shd w:val="clear" w:color="auto" w:fill="FFFFFF"/>
+        </w:rPr>
+        <w:t xml:space="preserve"> the usefulness Bots can provide to end </w:t>
+      </w:r>
+      <w:r>
+        <w:rPr>
+          <w:rFonts w:ascii="Calibri" w:hAnsi="Calibri" w:cs="Calibri"/>
+          <w:sz w:val="24"/>
+          <w:szCs w:val="24"/>
+          <w:shd w:val="clear" w:color="auto" w:fill="FFFFFF"/>
+        </w:rPr>
+        <w:t>users, specially when</w:t>
+      </w:r>
+      <w:r>
+        <w:rPr>
+          <w:rFonts w:ascii="Calibri" w:hAnsi="Calibri" w:cs="Calibri"/>
+          <w:sz w:val="24"/>
+          <w:szCs w:val="24"/>
+          <w:shd w:val="clear" w:color="auto" w:fill="FFFFFF"/>
+        </w:rPr>
+        <w:t xml:space="preserve"> the information can be categorized into concrete and predictable subjects.</w:t>
+      </w:r>
+      <w:r>
+        <w:rPr>
+          <w:rFonts w:ascii="Calibri" w:hAnsi="Calibri" w:cs="Calibri"/>
+          <w:sz w:val="24"/>
+          <w:szCs w:val="24"/>
+        </w:rPr>
+        <w:t xml:space="preserve"> </w:t>
+      </w:r>
+      <w:r>
+        <w:rPr>
+          <w:rFonts w:ascii="Calibri" w:hAnsi="Calibri" w:cs="Calibri"/>
+          <w:sz w:val="24"/>
+          <w:szCs w:val="24"/>
+          <w:shd w:val="clear" w:color="auto" w:fill="FFFFFF"/>
+        </w:rPr>
+        <w:t>Modern chatbots are more complex and feature natural language processing that can learn from user inputs. They can access APIs to get information users such as news,</w:t>
+      </w:r>
+      <w:r>
+        <w:rPr>
+          <w:rFonts w:ascii="Calibri" w:hAnsi="Calibri" w:cs="Calibri"/>
+          <w:sz w:val="24"/>
+          <w:szCs w:val="24"/>
+        </w:rPr>
+        <w:t xml:space="preserve"> </w:t>
+      </w:r>
+      <w:r>
+        <w:rPr>
+          <w:rFonts w:ascii="Calibri" w:hAnsi="Calibri" w:cs="Calibri"/>
+          <w:sz w:val="24"/>
+          <w:szCs w:val="24"/>
+          <w:shd w:val="clear" w:color="auto" w:fill="FFFFFF"/>
+        </w:rPr>
+        <w:t>weather, time etc. They can even process orders and make bookings entirely through a chatbot interface.</w:t>
+      </w:r>
+      <w:r>
+        <w:rPr>
+          <w:rFonts w:ascii="Calibri" w:hAnsi="Calibri" w:cs="Calibri"/>
+          <w:sz w:val="24"/>
+          <w:szCs w:val="24"/>
+        </w:rPr>
+        <w:t xml:space="preserve"> </w:t>
+      </w:r>
+      <w:r>
+        <w:rPr>
+          <w:rFonts w:ascii="Calibri" w:hAnsi="Calibri" w:cs="Calibri"/>
+          <w:sz w:val="24"/>
+          <w:szCs w:val="24"/>
+          <w:shd w:val="clear" w:color="auto" w:fill="FFFFFF"/>
+        </w:rPr>
+        <w:t xml:space="preserve">Chatbots are well suited for mobile devices as messaging is at the heart of a mobile </w:t>
+      </w:r>
+      <w:r>
+        <w:rPr>
+          <w:rFonts w:ascii="Calibri" w:hAnsi="Calibri" w:cs="Calibri"/>
+          <w:sz w:val="24"/>
+          <w:szCs w:val="24"/>
+          <w:shd w:val="clear" w:color="auto" w:fill="FFFFFF"/>
+        </w:rPr>
+        <w:t>phone.</w:t>
+      </w:r>
+      <w:r>
+        <w:rPr>
+          <w:rFonts w:ascii="Calibri" w:hAnsi="Calibri" w:cs="Calibri"/>
+          <w:sz w:val="24"/>
+          <w:szCs w:val="24"/>
+        </w:rPr>
+        <w:t xml:space="preserve"> </w:t>
+      </w:r>
+    </w:p>
+    <w:p>
+      <w:pPr>
+        <w:rPr>
+          <w:rFonts w:ascii="Calibri" w:hAnsi="Calibri" w:cs="Calibri"/>
+          <w:sz w:val="24"/>
+          <w:szCs w:val="24"/>
+          <w:shd w:val="clear" w:color="auto" w:fill="FFFFFF"/>
+        </w:rPr>
+      </w:pPr>
+    </w:p>
+    <w:p>
+      <w:pPr>
+        <w:rPr>
+          <w:rFonts w:ascii="Calibri" w:hAnsi="Calibri" w:cs="Calibri"/>
+          <w:sz w:val="24"/>
+          <w:szCs w:val="24"/>
+          <w:shd w:val="clear" w:color="auto" w:fill="FFFFFF"/>
+        </w:rPr>
+      </w:pPr>
+      <w:r>
+        <w:rPr>
+          <w:rFonts w:ascii="Calibri" w:hAnsi="Calibri" w:cs="Calibri"/>
+          <w:sz w:val="24"/>
+          <w:szCs w:val="24"/>
+          <w:shd w:val="clear" w:color="auto" w:fill="FFFFFF"/>
+        </w:rPr>
+        <w:t xml:space="preserve">Generally, bots </w:t>
+      </w:r>
+      <w:r>
+        <w:rPr>
+          <w:rFonts w:ascii="Calibri" w:hAnsi="Calibri" w:cs="Calibri"/>
+          <w:sz w:val="24"/>
+          <w:szCs w:val="24"/>
+        </w:rPr>
+        <w:t xml:space="preserve">use Natural Language processing techniques to Input versus analysis and </w:t>
+      </w:r>
+      <w:r>
+        <w:rPr>
+          <w:rFonts w:ascii="Calibri" w:hAnsi="Calibri" w:cs="Calibri"/>
+          <w:sz w:val="24"/>
+          <w:szCs w:val="24"/>
+        </w:rPr>
+        <w:t>output. Natural</w:t>
+      </w:r>
+      <w:r>
+        <w:rPr>
+          <w:rFonts w:ascii="Calibri" w:hAnsi="Calibri" w:cs="Calibri"/>
+          <w:sz w:val="24"/>
+          <w:szCs w:val="24"/>
+        </w:rPr>
+        <w:t xml:space="preserve"> Language Processing (NLP) is the study of letting computers understand human </w:t>
+      </w:r>
+      <w:r>
+        <w:rPr>
+          <w:rFonts w:ascii="Calibri" w:hAnsi="Calibri" w:cs="Calibri"/>
+          <w:sz w:val="24"/>
+          <w:szCs w:val="24"/>
+        </w:rPr>
+        <w:t>languages [</w:t>
+      </w:r>
+      <w:r>
+        <w:rPr>
+          <w:rFonts w:ascii="Calibri" w:hAnsi="Calibri" w:cs="Calibri"/>
+          <w:sz w:val="24"/>
+          <w:szCs w:val="24"/>
+        </w:rPr>
+        <w:t xml:space="preserve">3]. Without NLP, human language sentences are just a series of meaningless symbols to computers. Computers don’t recognize the words and don’t understand the grammars. NLP can be regard as a “translator”, who will translate </w:t>
+      </w:r>
+    </w:p>
+    <w:p>
+      <w:pPr>
+        <w:rPr>
+          <w:rFonts w:ascii="Calibri" w:hAnsi="Calibri" w:cs="Calibri"/>
+          <w:sz w:val="24"/>
+          <w:szCs w:val="24"/>
+        </w:rPr>
+      </w:pPr>
+      <w:r>
+        <w:rPr>
+          <w:rFonts w:ascii="Calibri" w:hAnsi="Calibri" w:cs="Calibri"/>
+          <w:sz w:val="24"/>
+          <w:szCs w:val="24"/>
+        </w:rPr>
+        <w:lastRenderedPageBreak/>
+        <w:t xml:space="preserve">human languages to computer understandable information. Traditionally, users need to follow well-defined procedures accurately, </w:t>
+      </w:r>
       <w:proofErr w:type="gramStart"/>
       <w:r>
         <w:rPr>
-          <w:sz w:val="24"/>
-        </w:rPr>
-        <w:t>a</w:t>
+          <w:rFonts w:ascii="Calibri" w:hAnsi="Calibri" w:cs="Calibri"/>
+          <w:sz w:val="24"/>
+          <w:szCs w:val="24"/>
+        </w:rPr>
+        <w:t>in order to</w:t>
       </w:r>
       <w:proofErr w:type="gramEnd"/>
       <w:r>
         <w:rPr>
-          <w:sz w:val="24"/>
-        </w:rPr>
-        <w:t xml:space="preserve"> AI system that can gather daily intake of calories, weight, </w:t>
-      </w:r>
-      <w:r>
-        <w:rPr>
-          <w:sz w:val="24"/>
+          <w:rFonts w:ascii="Calibri" w:hAnsi="Calibri" w:cs="Calibri"/>
+          <w:sz w:val="24"/>
+          <w:szCs w:val="24"/>
+        </w:rPr>
+        <w:t xml:space="preserve"> </w:t>
+      </w:r>
+      <w:r>
+        <w:rPr>
+          <w:rFonts w:ascii="Calibri" w:hAnsi="Calibri" w:cs="Calibri"/>
+          <w:sz w:val="24"/>
+          <w:szCs w:val="24"/>
+        </w:rPr>
+        <w:t xml:space="preserve">interact with computers. For example, in Linux systems, all commands must be precise. A single </w:t>
+      </w:r>
+      <w:r>
+        <w:rPr>
+          <w:rFonts w:ascii="Calibri" w:hAnsi="Calibri" w:cs="Calibri"/>
+          <w:sz w:val="24"/>
+          <w:szCs w:val="24"/>
+        </w:rPr>
+        <w:t>replaces</w:t>
+      </w:r>
+      <w:r>
+        <w:rPr>
+          <w:rFonts w:ascii="Calibri" w:hAnsi="Calibri" w:cs="Calibri"/>
+          <w:sz w:val="24"/>
+          <w:szCs w:val="24"/>
+        </w:rPr>
+        <w:t xml:space="preserve"> of one character or even a space can have significant difference. However, the emergence of NLP is changing the way of interacting. Apple Siri [4</w:t>
+      </w:r>
+      <w:r>
+        <w:rPr>
+          <w:rFonts w:ascii="Calibri" w:hAnsi="Calibri" w:cs="Calibri"/>
+          <w:sz w:val="24"/>
+          <w:szCs w:val="24"/>
+        </w:rPr>
+        <w:t>], Microsoft</w:t>
+      </w:r>
+      <w:r>
+        <w:rPr>
+          <w:rFonts w:ascii="Calibri" w:hAnsi="Calibri" w:cs="Calibri"/>
+          <w:sz w:val="24"/>
+          <w:szCs w:val="24"/>
+        </w:rPr>
+        <w:t xml:space="preserve"> Cortana [5]</w:t>
+      </w:r>
+      <w:r>
+        <w:rPr>
+          <w:rFonts w:ascii="Calibri" w:hAnsi="Calibri" w:cs="Calibri"/>
+          <w:sz w:val="24"/>
+          <w:szCs w:val="24"/>
+        </w:rPr>
+        <w:t xml:space="preserve"> and Google Assistant</w:t>
+      </w:r>
+      <w:r>
+        <w:rPr>
+          <w:rFonts w:ascii="Calibri" w:hAnsi="Calibri" w:cs="Calibri"/>
+          <w:sz w:val="24"/>
+          <w:szCs w:val="24"/>
+        </w:rPr>
+        <w:t xml:space="preserve"> have made it possible to give command in everyday languages and is changing the way of interacting. </w:t>
+      </w:r>
+      <w:r>
+        <w:rPr>
+          <w:rFonts w:ascii="Calibri" w:hAnsi="Calibri" w:cs="Calibri"/>
+          <w:sz w:val="24"/>
+          <w:szCs w:val="24"/>
           <w:highlight w:val="yellow"/>
         </w:rPr>
-        <w:t>body type</w:t>
-      </w:r>
-      <w:r>
-        <w:rPr>
-          <w:sz w:val="24"/>
-        </w:rPr>
-        <w:t xml:space="preserve">, height, age, working hours (Activity Level) and analyze the given data and consult as a real dietician. Most importantly this dietician can take health condition (like diabetes or cardiac patients) into account and suggest their meal plans and suitable workout routines. Furthermore, this provides full details of the nutritional formula required for the body and necessary </w:t>
-      </w:r>
+        <w:t>Assistant Photos</w:t>
+      </w:r>
+    </w:p>
+    <w:p>
+      <w:pPr>
+        <w:rPr>
+          <w:rFonts w:ascii="Calibri" w:hAnsi="Calibri" w:cs="Calibri"/>
+          <w:sz w:val="24"/>
+          <w:szCs w:val="24"/>
+        </w:rPr>
+      </w:pPr>
+    </w:p>
+    <w:p>
+      <w:pPr>
+        <w:rPr>
+          <w:rFonts w:ascii="Calibri" w:hAnsi="Calibri" w:cs="Calibri"/>
+          <w:sz w:val="24"/>
+          <w:szCs w:val="24"/>
+        </w:rPr>
+      </w:pPr>
+    </w:p>
+    <w:p>
+      <w:pPr>
+        <w:rPr>
+          <w:rFonts w:ascii="Calibri" w:hAnsi="Calibri" w:cs="Calibri"/>
+          <w:sz w:val="24"/>
+          <w:szCs w:val="24"/>
+        </w:rPr>
+      </w:pPr>
+      <w:r>
+        <w:rPr>
+          <w:rFonts w:ascii="Calibri" w:hAnsi="Calibri" w:cs="Calibri"/>
+          <w:sz w:val="24"/>
+          <w:szCs w:val="24"/>
+        </w:rPr>
+        <w:t>In this project use</w:t>
+      </w:r>
+      <w:r>
+        <w:rPr>
+          <w:rFonts w:ascii="Calibri" w:hAnsi="Calibri" w:cs="Calibri"/>
+          <w:sz w:val="24"/>
+          <w:szCs w:val="24"/>
+        </w:rPr>
+        <w:t>s</w:t>
+      </w:r>
+      <w:r>
+        <w:rPr>
+          <w:rFonts w:ascii="Calibri" w:hAnsi="Calibri" w:cs="Calibri"/>
+          <w:sz w:val="24"/>
+          <w:szCs w:val="24"/>
+        </w:rPr>
+        <w:t xml:space="preserve"> the API provided by</w:t>
+      </w:r>
+      <w:r>
+        <w:rPr>
+          <w:rFonts w:ascii="Calibri" w:hAnsi="Calibri" w:cs="Calibri"/>
+          <w:sz w:val="24"/>
+          <w:szCs w:val="24"/>
+        </w:rPr>
+        <w:t xml:space="preserve"> </w:t>
+      </w:r>
+      <w:r>
+        <w:rPr>
+          <w:rFonts w:ascii="Calibri" w:hAnsi="Calibri" w:cs="Calibri"/>
+          <w:sz w:val="24"/>
+          <w:szCs w:val="24"/>
+        </w:rPr>
+        <w:t xml:space="preserve">Microsoft called Language Understanding Intelligent Service (LUIS). </w:t>
+      </w:r>
+      <w:r>
+        <w:rPr>
+          <w:rFonts w:ascii="Calibri" w:hAnsi="Calibri" w:cs="Calibri"/>
+          <w:sz w:val="24"/>
+          <w:szCs w:val="24"/>
+        </w:rPr>
+        <w:t xml:space="preserve">It’s a </w:t>
+      </w:r>
+      <w:r>
+        <w:rPr>
+          <w:rFonts w:ascii="Calibri" w:hAnsi="Calibri" w:cs="Calibri"/>
+          <w:sz w:val="24"/>
+          <w:szCs w:val="24"/>
+        </w:rPr>
+        <w:t>well-developed REST API</w:t>
+      </w:r>
+      <w:r>
+        <w:rPr>
+          <w:rFonts w:ascii="Calibri" w:hAnsi="Calibri" w:cs="Calibri"/>
+          <w:sz w:val="24"/>
+          <w:szCs w:val="24"/>
+        </w:rPr>
+        <w:t xml:space="preserve"> for </w:t>
+      </w:r>
+      <w:r>
+        <w:rPr>
+          <w:rFonts w:ascii="Calibri" w:hAnsi="Calibri" w:cs="Calibri"/>
+          <w:sz w:val="24"/>
+          <w:szCs w:val="24"/>
+        </w:rPr>
+        <w:t>Language Understanding</w:t>
+      </w:r>
+      <w:r>
+        <w:rPr>
+          <w:rFonts w:ascii="Calibri" w:hAnsi="Calibri" w:cs="Calibri"/>
+          <w:sz w:val="24"/>
+          <w:szCs w:val="24"/>
+        </w:rPr>
+        <w:t xml:space="preserve">. </w:t>
+      </w:r>
+    </w:p>
+    <w:p>
+      <w:pPr>
+        <w:rPr>
+          <w:rFonts w:ascii="Calibri" w:hAnsi="Calibri" w:cs="Calibri"/>
+          <w:sz w:val="24"/>
+          <w:szCs w:val="24"/>
+        </w:rPr>
+      </w:pPr>
+    </w:p>
+    <w:p>
+      <w:pPr>
+        <w:rPr>
+          <w:rFonts w:ascii="Calibri" w:hAnsi="Calibri" w:cs="Calibri"/>
+          <w:i/>
+        </w:rPr>
+      </w:pPr>
+    </w:p>
+    <w:p>
+      <w:pPr>
+        <w:rPr>
+          <w:rFonts w:ascii="Calibri" w:hAnsi="Calibri" w:cs="Calibri"/>
+          <w:sz w:val="24"/>
+        </w:rPr>
+      </w:pPr>
+    </w:p>
+    <w:p>
+      <w:pPr>
+        <w:rPr>
+          <w:rFonts w:ascii="Calibri" w:hAnsi="Calibri" w:cs="Calibri"/>
+          <w:sz w:val="24"/>
+        </w:rPr>
+      </w:pPr>
+    </w:p>
+    <w:p>
+      <w:pPr>
+        <w:rPr>
+          <w:rFonts w:ascii="Calibri" w:hAnsi="Calibri" w:cs="Calibri"/>
+          <w:sz w:val="24"/>
+        </w:rPr>
+      </w:pPr>
+    </w:p>
+    <w:p>
+      <w:pPr>
+        <w:rPr>
+          <w:rFonts w:ascii="Calibri" w:hAnsi="Calibri" w:cs="Calibri"/>
+          <w:sz w:val="28"/>
+          <w:szCs w:val="24"/>
+        </w:rPr>
+      </w:pPr>
+      <w:r>
+        <w:rPr>
+          <w:rFonts w:ascii="Calibri" w:hAnsi="Calibri" w:cs="Calibri"/>
+          <w:sz w:val="28"/>
+          <w:szCs w:val="24"/>
+        </w:rPr>
+        <w:t>1.</w:t>
+      </w:r>
+      <w:r>
+        <w:rPr>
+          <w:rFonts w:ascii="Calibri" w:hAnsi="Calibri" w:cs="Calibri"/>
+          <w:sz w:val="28"/>
+          <w:szCs w:val="24"/>
+        </w:rPr>
+        <w:t>3</w:t>
+      </w:r>
+      <w:r>
+        <w:rPr>
+          <w:rFonts w:ascii="Calibri" w:hAnsi="Calibri" w:cs="Calibri"/>
+          <w:sz w:val="28"/>
+          <w:szCs w:val="24"/>
+        </w:rPr>
+        <w:t xml:space="preserve">: </w:t>
+      </w:r>
+      <w:r>
+        <w:rPr>
+          <w:rFonts w:ascii="Calibri" w:hAnsi="Calibri" w:cs="Calibri"/>
+          <w:sz w:val="28"/>
+          <w:szCs w:val="24"/>
+        </w:rPr>
+        <w:t>Project Goal</w:t>
+      </w:r>
+    </w:p>
+    <w:p>
+      <w:pPr>
+        <w:rPr>
+          <w:rFonts w:ascii="Calibri" w:hAnsi="Calibri" w:cs="Calibri"/>
+          <w:sz w:val="28"/>
+          <w:szCs w:val="24"/>
+        </w:rPr>
+      </w:pPr>
+    </w:p>
+    <w:p>
+      <w:pPr>
+        <w:rPr>
+          <w:rFonts w:ascii="Calibri" w:hAnsi="Calibri" w:cs="Calibri"/>
+          <w:sz w:val="24"/>
+          <w:szCs w:val="24"/>
+        </w:rPr>
+      </w:pPr>
+      <w:r>
+        <w:rPr>
+          <w:rFonts w:ascii="Calibri" w:hAnsi="Calibri" w:cs="Calibri"/>
+          <w:sz w:val="24"/>
+          <w:szCs w:val="24"/>
+          <w:shd w:val="clear" w:color="auto" w:fill="FFFFFF"/>
+        </w:rPr>
+        <w:t xml:space="preserve">We all know the adage, "You are what you eat." Maintaining your health is one of the first steps to managing </w:t>
+      </w:r>
+      <w:r>
+        <w:rPr>
+          <w:rFonts w:ascii="Calibri" w:hAnsi="Calibri" w:cs="Calibri"/>
+          <w:sz w:val="24"/>
+          <w:szCs w:val="24"/>
+          <w:shd w:val="clear" w:color="auto" w:fill="FFFFFF"/>
+        </w:rPr>
+        <w:t>weight</w:t>
+      </w:r>
+      <w:r>
+        <w:rPr>
+          <w:rFonts w:ascii="Calibri" w:hAnsi="Calibri" w:cs="Calibri"/>
+          <w:sz w:val="24"/>
+          <w:szCs w:val="24"/>
+          <w:shd w:val="clear" w:color="auto" w:fill="FFFFFF"/>
+        </w:rPr>
+        <w:t>, and a big step to maintaining your health is eating well every day.</w:t>
+      </w:r>
+    </w:p>
+    <w:p>
+      <w:pPr>
+        <w:rPr>
+          <w:rFonts w:ascii="Calibri" w:hAnsi="Calibri" w:cs="Calibri"/>
+          <w:sz w:val="24"/>
+          <w:szCs w:val="24"/>
+        </w:rPr>
+      </w:pPr>
       <w:proofErr w:type="gramStart"/>
       <w:r>
         <w:rPr>
-          <w:sz w:val="24"/>
-        </w:rPr>
-        <w:t>amount</w:t>
+          <w:rFonts w:ascii="Calibri" w:hAnsi="Calibri" w:cs="Calibri"/>
+          <w:sz w:val="24"/>
+          <w:szCs w:val="24"/>
+        </w:rPr>
+        <w:t>The</w:t>
+      </w:r>
+      <w:r>
+        <w:rPr>
+          <w:rFonts w:ascii="Calibri" w:hAnsi="Calibri" w:cs="Calibri"/>
+          <w:sz w:val="24"/>
+          <w:szCs w:val="24"/>
+        </w:rPr>
+        <w:t>refore</w:t>
       </w:r>
       <w:proofErr w:type="gramEnd"/>
       <w:r>
         <w:rPr>
-          <w:sz w:val="24"/>
-        </w:rPr>
-        <w:t xml:space="preserve"> of calories to burn fat/maintain BMI, Increase with the plan by answering some queries.</w:t>
-      </w:r>
-    </w:p>
-    <w:p>
-      <w:pPr>
-        <w:rPr>
-          <w:sz w:val="24"/>
-        </w:rPr>
-      </w:pPr>
-    </w:p>
-    <w:p>
-      <w:pPr>
-        <w:rPr>
-          <w:sz w:val="24"/>
-        </w:rPr>
-      </w:pPr>
-      <w:r>
-        <w:rPr>
-          <w:sz w:val="24"/>
-        </w:rPr>
-        <w:t xml:space="preserve">This is appropriate for users who need to improve their health. Also appropriate for users who need to prevent from certain risk factors and to have care and consultation. </w:t>
+          <w:rFonts w:ascii="Calibri" w:hAnsi="Calibri" w:cs="Calibri"/>
+          <w:sz w:val="24"/>
+          <w:szCs w:val="24"/>
+        </w:rPr>
+        <w:t xml:space="preserve"> the</w:t>
+      </w:r>
+      <w:r>
+        <w:rPr>
+          <w:rFonts w:ascii="Calibri" w:hAnsi="Calibri" w:cs="Calibri"/>
+          <w:sz w:val="24"/>
+          <w:szCs w:val="24"/>
+        </w:rPr>
+        <w:t xml:space="preserve"> project Dietitian-Bot goal is to process diet plans and give some </w:t>
+      </w:r>
+      <w:r>
+        <w:rPr>
+          <w:rFonts w:ascii="Calibri" w:hAnsi="Calibri" w:cs="Calibri"/>
+          <w:sz w:val="24"/>
+          <w:szCs w:val="24"/>
+        </w:rPr>
+        <w:t xml:space="preserve">better </w:t>
+      </w:r>
+      <w:r>
+        <w:rPr>
+          <w:rFonts w:ascii="Calibri" w:hAnsi="Calibri" w:cs="Calibri"/>
+          <w:sz w:val="24"/>
+          <w:szCs w:val="24"/>
+        </w:rPr>
+        <w:t xml:space="preserve">recommendations according to user conditions and needs. </w:t>
+      </w:r>
+      <w:r>
+        <w:rPr>
+          <w:rFonts w:ascii="Calibri" w:hAnsi="Calibri" w:cs="Calibri"/>
+          <w:sz w:val="24"/>
+          <w:szCs w:val="24"/>
+        </w:rPr>
+        <w:t xml:space="preserve">This application includes </w:t>
+      </w:r>
+      <w:r>
+        <w:rPr>
+          <w:rFonts w:ascii="Calibri" w:hAnsi="Calibri" w:cs="Calibri"/>
+          <w:sz w:val="24"/>
+          <w:szCs w:val="24"/>
+          <w:u w:val="single"/>
+        </w:rPr>
+        <w:t>meal plan</w:t>
+      </w:r>
+      <w:r>
+        <w:rPr>
+          <w:rFonts w:ascii="Calibri" w:hAnsi="Calibri" w:cs="Calibri"/>
+          <w:sz w:val="24"/>
+          <w:szCs w:val="24"/>
+          <w:u w:val="single"/>
+        </w:rPr>
+        <w:t xml:space="preserve"> management</w:t>
+      </w:r>
+      <w:r>
+        <w:rPr>
+          <w:rFonts w:ascii="Calibri" w:hAnsi="Calibri" w:cs="Calibri"/>
+          <w:sz w:val="24"/>
+          <w:szCs w:val="24"/>
+        </w:rPr>
+        <w:t xml:space="preserve"> </w:t>
+      </w:r>
+      <w:r>
+        <w:rPr>
+          <w:rFonts w:ascii="Calibri" w:hAnsi="Calibri" w:cs="Calibri"/>
+          <w:sz w:val="24"/>
+          <w:szCs w:val="24"/>
+        </w:rPr>
+        <w:t>plus</w:t>
+      </w:r>
+      <w:r>
+        <w:rPr>
+          <w:rFonts w:ascii="Calibri" w:hAnsi="Calibri" w:cs="Calibri"/>
+          <w:sz w:val="24"/>
+          <w:szCs w:val="24"/>
+        </w:rPr>
+        <w:t xml:space="preserve"> </w:t>
+      </w:r>
+      <w:r>
+        <w:rPr>
+          <w:rFonts w:ascii="Calibri" w:hAnsi="Calibri" w:cs="Calibri"/>
+          <w:sz w:val="24"/>
+          <w:szCs w:val="24"/>
+          <w:u w:val="single"/>
+        </w:rPr>
+        <w:t>Assistant</w:t>
+      </w:r>
+      <w:r>
+        <w:rPr>
+          <w:rFonts w:ascii="Calibri" w:hAnsi="Calibri" w:cs="Calibri"/>
+          <w:sz w:val="24"/>
+          <w:szCs w:val="24"/>
+        </w:rPr>
+        <w:t xml:space="preserve"> to </w:t>
+      </w:r>
+      <w:r>
+        <w:rPr>
+          <w:rFonts w:ascii="Calibri" w:hAnsi="Calibri" w:cs="Calibri"/>
+          <w:sz w:val="24"/>
+          <w:szCs w:val="24"/>
+        </w:rPr>
+        <w:t>respond in a timely fashion and be all round user friendly</w:t>
+      </w:r>
+      <w:r>
+        <w:rPr>
+          <w:rFonts w:ascii="Calibri" w:hAnsi="Calibri" w:cs="Calibri"/>
+          <w:sz w:val="24"/>
+          <w:szCs w:val="24"/>
+        </w:rPr>
+        <w:t xml:space="preserve">. Assistant is the chatbot of the meal plan app. User don’t have to go through the application to get their generated diet plans and suggested </w:t>
+      </w:r>
+      <w:r>
+        <w:rPr>
+          <w:rFonts w:ascii="Calibri" w:hAnsi="Calibri" w:cs="Calibri"/>
+          <w:sz w:val="24"/>
+          <w:szCs w:val="24"/>
+        </w:rPr>
+        <w:t>recommendations</w:t>
+      </w:r>
+      <w:r>
+        <w:rPr>
+          <w:rFonts w:ascii="Calibri" w:hAnsi="Calibri" w:cs="Calibri"/>
+          <w:sz w:val="24"/>
+          <w:szCs w:val="24"/>
+        </w:rPr>
+        <w:t xml:space="preserve"> by changing tabs, button clicks etc. Assistant </w:t>
+      </w:r>
+      <w:r>
+        <w:rPr>
+          <w:rFonts w:ascii="Calibri" w:hAnsi="Calibri" w:cs="Calibri"/>
+          <w:sz w:val="24"/>
+        </w:rPr>
+        <w:t>makes</w:t>
+      </w:r>
+      <w:r>
+        <w:rPr>
+          <w:rFonts w:ascii="Calibri" w:hAnsi="Calibri" w:cs="Calibri"/>
+          <w:sz w:val="24"/>
+        </w:rPr>
+        <w:t xml:space="preserve"> the user interaction as easy and fast as possible to ensure that the users time is not wasted and that they get what they want without any difficulty or misunderstanding </w:t>
+      </w:r>
+    </w:p>
+    <w:p>
+      <w:pPr>
+        <w:rPr>
+          <w:rFonts w:ascii="Calibri" w:hAnsi="Calibri" w:cs="Calibri"/>
+          <w:sz w:val="24"/>
+        </w:rPr>
+      </w:pPr>
+      <w:r>
+        <w:rPr>
+          <w:rFonts w:ascii="Calibri" w:hAnsi="Calibri" w:cs="Calibri"/>
+          <w:sz w:val="24"/>
+        </w:rPr>
+        <w:t xml:space="preserve">from the </w:t>
+      </w:r>
+      <w:r>
+        <w:rPr>
+          <w:rFonts w:ascii="Calibri" w:hAnsi="Calibri" w:cs="Calibri"/>
+          <w:sz w:val="24"/>
+        </w:rPr>
+        <w:t>application in one place by asking some queries</w:t>
+      </w:r>
+      <w:r>
+        <w:rPr>
+          <w:rFonts w:ascii="Calibri" w:hAnsi="Calibri" w:cs="Calibri"/>
+          <w:sz w:val="24"/>
+        </w:rPr>
+        <w:t xml:space="preserve">. The conversation should flow and always </w:t>
+      </w:r>
+      <w:r>
+        <w:rPr>
+          <w:rFonts w:ascii="Calibri" w:hAnsi="Calibri" w:cs="Calibri"/>
+          <w:sz w:val="24"/>
+        </w:rPr>
+        <w:t xml:space="preserve">try to </w:t>
+      </w:r>
+      <w:r>
+        <w:rPr>
+          <w:rFonts w:ascii="Calibri" w:hAnsi="Calibri" w:cs="Calibri"/>
+          <w:sz w:val="24"/>
+        </w:rPr>
+        <w:t xml:space="preserve">keep the user in control of the </w:t>
+      </w:r>
+      <w:r>
+        <w:rPr>
+          <w:rFonts w:ascii="Calibri" w:hAnsi="Calibri" w:cs="Calibri"/>
+          <w:sz w:val="24"/>
+        </w:rPr>
+        <w:t>conversation.</w:t>
+      </w:r>
+      <w:r>
+        <w:rPr>
+          <w:rFonts w:ascii="Calibri" w:hAnsi="Calibri" w:cs="Calibri"/>
+          <w:sz w:val="24"/>
+        </w:rPr>
+        <w:t xml:space="preserve"> </w:t>
       </w:r>
       <w:proofErr w:type="gramStart"/>
       <w:r>
         <w:rPr>
-          <w:sz w:val="24"/>
-        </w:rPr>
-        <w:t>Also</w:t>
+          <w:rFonts w:ascii="Calibri" w:hAnsi="Calibri" w:cs="Calibri"/>
+          <w:sz w:val="24"/>
+        </w:rPr>
+        <w:t>Ultimate aim</w:t>
       </w:r>
       <w:proofErr w:type="gramEnd"/>
       <w:r>
         <w:rPr>
-          <w:sz w:val="24"/>
-        </w:rPr>
-        <w:t xml:space="preserve"> people can be in touch with the nutritional formula required for their body.</w:t>
-      </w:r>
-    </w:p>
-    <w:p>
-      <w:pPr>
-        <w:rPr>
-          <w:sz w:val="24"/>
-        </w:rPr>
-      </w:pPr>
-    </w:p>
-    <w:p>
-      <w:pPr>
-        <w:rPr>
-          <w:sz w:val="24"/>
-        </w:rPr>
-      </w:pPr>
-      <w:r>
-        <w:rPr>
-          <w:sz w:val="24"/>
-        </w:rPr>
-        <w:t>Artificial intelligent bot become visible as an important research area in recent past. Study about existing work on dietician Artificial intelligent bot useful for construct, a new solution.</w:t>
-      </w:r>
-    </w:p>
-    <w:p/>
-    <w:p/>
-    <w:p/>
-    <w:p/>
-    <w:p/>
-    <w:p/>
-    <w:p/>
-    <w:p/>
-    <w:p/>
-    <w:p/>
-    <w:p/>
-    <w:p>
-      <w:r>
-        <w:tab/>
-      </w:r>
-      <w:r>
-        <w:tab/>
-      </w:r>
-      <w:r>
-        <w:tab/>
-      </w:r>
-    </w:p>
-    <w:p/>
-    <w:p/>
-    <w:p/>
-    <w:p/>
-    <w:p/>
-    <w:p/>
-    <w:p/>
-    <w:p/>
-    <w:p/>
-    <w:p/>
-    <w:p/>
-    <w:p/>
-    <w:p/>
-    <w:p/>
-    <w:p/>
-    <w:p>
-      <w:r>
-        <w:rPr>
+          <w:rFonts w:ascii="Calibri" w:hAnsi="Calibri" w:cs="Calibri"/>
+          <w:sz w:val="24"/>
+        </w:rPr>
+        <w:t xml:space="preserve"> of the project is to help people around the world to build a healthy society by </w:t>
+      </w:r>
+      <w:r>
+        <w:rPr>
+          <w:rFonts w:ascii="Calibri" w:hAnsi="Calibri" w:cs="Calibri"/>
+          <w:sz w:val="24"/>
+        </w:rPr>
+        <w:t xml:space="preserve">consult </w:t>
+      </w:r>
+      <w:r>
+        <w:rPr>
+          <w:rFonts w:ascii="Calibri" w:hAnsi="Calibri" w:cs="Calibri"/>
+          <w:sz w:val="24"/>
+        </w:rPr>
+        <w:t xml:space="preserve">as a real </w:t>
+      </w:r>
+      <w:r>
+        <w:rPr>
+          <w:rFonts w:ascii="Calibri" w:hAnsi="Calibri" w:cs="Calibri"/>
+          <w:sz w:val="24"/>
+          <w:szCs w:val="24"/>
+        </w:rPr>
+        <w:t>d</w:t>
+      </w:r>
+      <w:r>
+        <w:rPr>
+          <w:rFonts w:ascii="Calibri" w:hAnsi="Calibri" w:cs="Calibri"/>
+          <w:sz w:val="24"/>
+          <w:szCs w:val="24"/>
+        </w:rPr>
+        <w:t>ietitian</w:t>
+      </w:r>
+      <w:r>
+        <w:rPr>
+          <w:rFonts w:ascii="Calibri" w:hAnsi="Calibri" w:cs="Calibri"/>
+          <w:sz w:val="24"/>
+          <w:szCs w:val="24"/>
+        </w:rPr>
+        <w:t xml:space="preserve"> f</w:t>
+      </w:r>
+      <w:r>
+        <w:rPr>
+          <w:rFonts w:ascii="Calibri" w:hAnsi="Calibri" w:cs="Calibri"/>
+          <w:sz w:val="24"/>
+          <w:szCs w:val="24"/>
+        </w:rPr>
+        <w:t>ree of charge.</w:t>
+      </w:r>
+    </w:p>
+    <w:p>
+      <w:pPr>
+        <w:rPr>
+          <w:rFonts w:ascii="Calibri" w:hAnsi="Calibri" w:cs="Calibri"/>
+          <w:sz w:val="24"/>
+        </w:rPr>
+      </w:pPr>
+    </w:p>
+    <w:p>
+      <w:pPr>
+        <w:rPr>
+          <w:rFonts w:ascii="Calibri" w:hAnsi="Calibri" w:cs="Calibri"/>
+          <w:sz w:val="24"/>
+        </w:rPr>
+      </w:pPr>
+    </w:p>
+    <w:p>
+      <w:pPr>
+        <w:rPr>
+          <w:rFonts w:ascii="Calibri" w:hAnsi="Calibri" w:cs="Calibri"/>
+          <w:sz w:val="24"/>
+        </w:rPr>
+      </w:pPr>
+    </w:p>
+    <w:p>
+      <w:pPr>
+        <w:rPr>
+          <w:rFonts w:ascii="Calibri" w:hAnsi="Calibri" w:cs="Calibri"/>
+          <w:sz w:val="24"/>
+        </w:rPr>
+      </w:pPr>
+    </w:p>
+    <w:p>
+      <w:pPr>
+        <w:rPr>
+          <w:rFonts w:ascii="Calibri" w:hAnsi="Calibri" w:cs="Calibri"/>
+          <w:sz w:val="24"/>
+        </w:rPr>
+      </w:pPr>
+    </w:p>
+    <w:p>
+      <w:pPr>
+        <w:rPr>
+          <w:rFonts w:ascii="Calibri" w:hAnsi="Calibri" w:cs="Calibri"/>
+          <w:sz w:val="24"/>
+        </w:rPr>
+      </w:pPr>
+    </w:p>
+    <w:p>
+      <w:pPr>
+        <w:rPr>
+          <w:rFonts w:ascii="Calibri" w:hAnsi="Calibri" w:cs="Calibri"/>
+          <w:sz w:val="24"/>
+        </w:rPr>
+      </w:pPr>
+    </w:p>
+    <w:p>
+      <w:pPr>
+        <w:rPr>
+          <w:rFonts w:ascii="Calibri" w:hAnsi="Calibri" w:cs="Calibri"/>
+          <w:sz w:val="24"/>
+        </w:rPr>
+      </w:pPr>
+    </w:p>
+    <w:p>
+      <w:pPr>
+        <w:rPr>
+          <w:rFonts w:ascii="Calibri" w:hAnsi="Calibri" w:cs="Calibri"/>
+          <w:sz w:val="24"/>
+        </w:rPr>
+      </w:pPr>
+    </w:p>
+    <w:p>
+      <w:pPr>
+        <w:rPr>
+          <w:rFonts w:ascii="Calibri" w:hAnsi="Calibri" w:cs="Calibri"/>
+          <w:sz w:val="24"/>
+        </w:rPr>
+      </w:pPr>
+    </w:p>
+    <w:p>
+      <w:pPr>
+        <w:rPr>
+          <w:rFonts w:ascii="Calibri" w:hAnsi="Calibri" w:cs="Calibri"/>
+          <w:sz w:val="24"/>
+        </w:rPr>
+      </w:pPr>
+    </w:p>
+    <w:p>
+      <w:pPr>
+        <w:rPr>
+          <w:rFonts w:ascii="Calibri" w:hAnsi="Calibri" w:cs="Calibri"/>
+          <w:sz w:val="24"/>
+        </w:rPr>
+      </w:pPr>
+    </w:p>
+    <w:p>
+      <w:pPr>
+        <w:rPr>
+          <w:rFonts w:ascii="Calibri" w:hAnsi="Calibri" w:cs="Calibri"/>
+          <w:sz w:val="24"/>
+        </w:rPr>
+      </w:pPr>
+    </w:p>
+    <w:p>
+      <w:pPr>
+        <w:rPr>
+          <w:rFonts w:ascii="Calibri" w:hAnsi="Calibri" w:cs="Calibri"/>
+          <w:sz w:val="24"/>
+        </w:rPr>
+      </w:pPr>
+    </w:p>
+    <w:p>
+      <w:pPr>
+        <w:rPr>
+          <w:rFonts w:ascii="Calibri" w:hAnsi="Calibri" w:cs="Calibri"/>
+          <w:sz w:val="24"/>
+        </w:rPr>
+      </w:pPr>
+    </w:p>
+    <w:p>
+      <w:pPr>
+        <w:rPr>
+          <w:rFonts w:ascii="Calibri" w:hAnsi="Calibri" w:cs="Calibri"/>
+          <w:sz w:val="24"/>
+        </w:rPr>
+      </w:pPr>
+    </w:p>
+    <w:p>
+      <w:pPr>
+        <w:rPr>
+          <w:rFonts w:ascii="Calibri" w:hAnsi="Calibri" w:cs="Calibri"/>
+          <w:sz w:val="24"/>
+        </w:rPr>
+      </w:pPr>
+    </w:p>
+    <w:p>
+      <w:pPr>
+        <w:rPr>
+          <w:rFonts w:ascii="Calibri" w:hAnsi="Calibri" w:cs="Calibri"/>
+          <w:sz w:val="24"/>
+        </w:rPr>
+      </w:pPr>
+    </w:p>
+    <w:p>
+      <w:pPr>
+        <w:rPr>
+          <w:rFonts w:ascii="Calibri" w:hAnsi="Calibri" w:cs="Calibri"/>
+          <w:sz w:val="24"/>
+        </w:rPr>
+      </w:pPr>
+    </w:p>
+    <w:p>
+      <w:pPr>
+        <w:rPr>
+          <w:rFonts w:ascii="Calibri" w:hAnsi="Calibri" w:cs="Calibri"/>
+          <w:sz w:val="24"/>
+        </w:rPr>
+      </w:pPr>
+    </w:p>
+    <w:p>
+      <w:pPr>
+        <w:rPr>
+          <w:rFonts w:ascii="Calibri" w:hAnsi="Calibri" w:cs="Calibri"/>
+          <w:sz w:val="24"/>
+        </w:rPr>
+      </w:pPr>
+    </w:p>
+    <w:p>
+      <w:pPr>
+        <w:rPr>
+          <w:rFonts w:ascii="Calibri" w:hAnsi="Calibri" w:cs="Calibri"/>
+          <w:sz w:val="24"/>
+        </w:rPr>
+      </w:pPr>
+    </w:p>
+    <w:p>
+      <w:pPr>
+        <w:rPr>
+          <w:rFonts w:ascii="Calibri" w:hAnsi="Calibri" w:cs="Calibri"/>
+          <w:sz w:val="24"/>
+        </w:rPr>
+      </w:pPr>
+    </w:p>
+    <w:p>
+      <w:pPr>
+        <w:rPr>
+          <w:rFonts w:ascii="Calibri" w:hAnsi="Calibri" w:cs="Calibri"/>
+          <w:sz w:val="24"/>
+        </w:rPr>
+      </w:pPr>
+    </w:p>
+    <w:p>
+      <w:pPr>
+        <w:rPr>
+          <w:rFonts w:ascii="Calibri" w:hAnsi="Calibri" w:cs="Calibri"/>
+          <w:sz w:val="24"/>
+        </w:rPr>
+      </w:pPr>
+    </w:p>
+    <w:p>
+      <w:pPr>
+        <w:rPr>
+          <w:rFonts w:ascii="Calibri" w:hAnsi="Calibri" w:cs="Calibri"/>
+          <w:sz w:val="24"/>
+        </w:rPr>
+      </w:pPr>
+    </w:p>
+    <w:p>
+      <w:pPr>
+        <w:rPr>
+          <w:rFonts w:ascii="Calibri" w:hAnsi="Calibri" w:cs="Calibri"/>
+          <w:sz w:val="24"/>
+        </w:rPr>
+      </w:pPr>
+    </w:p>
+    <w:p>
+      <w:pPr>
+        <w:rPr>
+          <w:rFonts w:ascii="Calibri" w:hAnsi="Calibri" w:cs="Calibri"/>
           <w:sz w:val="28"/>
-          <w:szCs w:val="24"/>
-        </w:rPr>
-        <w:lastRenderedPageBreak/>
-        <w:t>1.1: Project Background</w:t>
-      </w:r>
-    </w:p>
-    <w:p>
-      <w:r>
-        <w:tab/>
-      </w:r>
-    </w:p>
-    <w:p>
-      <w:pPr>
-        <w:rPr>
+        </w:rPr>
+      </w:pPr>
+      <w:r>
+        <w:rPr>
+          <w:rFonts w:ascii="Calibri" w:hAnsi="Calibri" w:cs="Calibri"/>
+          <w:sz w:val="28"/>
+        </w:rPr>
+        <w:t xml:space="preserve">Chapter </w:t>
+      </w:r>
+      <w:r>
+        <w:rPr>
+          <w:rFonts w:ascii="Calibri" w:hAnsi="Calibri" w:cs="Calibri"/>
+          <w:sz w:val="28"/>
+        </w:rPr>
+        <w:t>7</w:t>
+      </w:r>
+      <w:r>
+        <w:rPr>
+          <w:rFonts w:ascii="Calibri" w:hAnsi="Calibri" w:cs="Calibri"/>
+          <w:sz w:val="28"/>
+        </w:rPr>
+        <w:t xml:space="preserve">: </w:t>
+      </w:r>
+      <w:r>
+        <w:rPr>
+          <w:rFonts w:ascii="Calibri" w:hAnsi="Calibri" w:cs="Calibri"/>
+          <w:sz w:val="28"/>
+        </w:rPr>
+        <w:t>References</w:t>
+      </w:r>
+    </w:p>
+    <w:p>
+      <w:pPr>
+        <w:pStyle w:val="ListParagraph"/>
+        <w:numPr>
+          <w:ilvl w:val="0"/>
+          <w:numId w:val="1"/>
+        </w:numPr>
+        <w:rPr>
+          <w:rStyle w:val="HTMLCite"/>
+          <w:rFonts w:ascii="Arial" w:hAnsi="Arial"/>
+          <w:color w:val="222222"/>
+          <w:sz w:val="19"/>
+          <w:szCs w:val="19"/>
+          <w:shd w:val="clear" w:color="auto" w:fill="FFFFFF"/>
+        </w:rPr>
+      </w:pPr>
+      <w:hyperlink r:id="rId9" w:history="1">
+        <w:r>
+          <w:rPr>
+            <w:rStyle w:val="Hyperlink"/>
+            <w:rFonts w:ascii="Arial" w:hAnsi="Arial"/>
+            <w:i/>
+            <w:iCs/>
+            <w:color w:val="663366"/>
+            <w:sz w:val="19"/>
+            <w:szCs w:val="19"/>
+            <w:shd w:val="clear" w:color="auto" w:fill="FFFFFF"/>
+          </w:rPr>
+          <w:t>"What is a chatbot?"</w:t>
+        </w:r>
+      </w:hyperlink>
+      <w:r>
+        <w:rPr>
+          <w:rStyle w:val="HTMLCite"/>
+          <w:rFonts w:ascii="Arial" w:hAnsi="Arial"/>
+          <w:color w:val="222222"/>
+          <w:sz w:val="19"/>
+          <w:szCs w:val="19"/>
+          <w:shd w:val="clear" w:color="auto" w:fill="FFFFFF"/>
+        </w:rPr>
+        <w:t>. techtarget.com</w:t>
+      </w:r>
+      <w:r>
+        <w:rPr>
+          <w:rStyle w:val="reference-accessdate"/>
+          <w:rFonts w:ascii="Arial" w:hAnsi="Arial"/>
+          <w:i/>
+          <w:iCs/>
+          <w:color w:val="222222"/>
+          <w:sz w:val="19"/>
+          <w:szCs w:val="19"/>
+          <w:shd w:val="clear" w:color="auto" w:fill="FFFFFF"/>
+        </w:rPr>
+        <w:t>. Retrieved </w:t>
+      </w:r>
+      <w:r>
+        <w:rPr>
+          <w:rStyle w:val="nowrap"/>
+          <w:rFonts w:ascii="Arial" w:hAnsi="Arial"/>
+          <w:i/>
+          <w:iCs/>
+          <w:color w:val="222222"/>
+          <w:sz w:val="19"/>
+          <w:szCs w:val="19"/>
+          <w:shd w:val="clear" w:color="auto" w:fill="FFFFFF"/>
+        </w:rPr>
+        <w:t>30 January</w:t>
+      </w:r>
+      <w:r>
+        <w:rPr>
+          <w:rStyle w:val="reference-accessdate"/>
+          <w:rFonts w:ascii="Arial" w:hAnsi="Arial"/>
+          <w:i/>
+          <w:iCs/>
+          <w:color w:val="222222"/>
+          <w:sz w:val="19"/>
+          <w:szCs w:val="19"/>
+          <w:shd w:val="clear" w:color="auto" w:fill="FFFFFF"/>
+        </w:rPr>
+        <w:t> 2017</w:t>
+      </w:r>
+      <w:r>
+        <w:rPr>
+          <w:rStyle w:val="HTMLCite"/>
+          <w:rFonts w:ascii="Arial" w:hAnsi="Arial"/>
+          <w:color w:val="222222"/>
+          <w:sz w:val="19"/>
+          <w:szCs w:val="19"/>
+          <w:shd w:val="clear" w:color="auto" w:fill="FFFFFF"/>
+        </w:rPr>
+        <w:t>.</w:t>
+      </w:r>
+    </w:p>
+    <w:p>
+      <w:pPr>
+        <w:numPr>
+          <w:ilvl w:val="0"/>
+          <w:numId w:val="1"/>
+        </w:numPr>
+        <w:shd w:val="clear" w:color="auto" w:fill="FFFFFF"/>
+        <w:spacing w:before="100" w:beforeAutospacing="1" w:after="24"/>
+        <w:rPr>
+          <w:rFonts w:ascii="Arial" w:hAnsi="Arial"/>
+          <w:color w:val="222222"/>
+          <w:sz w:val="21"/>
+          <w:szCs w:val="21"/>
+        </w:rPr>
+      </w:pPr>
+      <w:hyperlink r:id="rId10" w:tooltip="Alan Turing" w:history="1">
+        <w:r>
+          <w:rPr>
+            <w:rFonts w:ascii="Arial" w:hAnsi="Arial"/>
+            <w:i/>
+            <w:iCs/>
+            <w:color w:val="0B0080"/>
+            <w:sz w:val="21"/>
+            <w:szCs w:val="21"/>
+            <w:u w:val="single"/>
+          </w:rPr>
+          <w:t>Turing, Alan</w:t>
+        </w:r>
+      </w:hyperlink>
+      <w:r>
+        <w:rPr>
+          <w:rFonts w:ascii="Arial" w:hAnsi="Arial"/>
+          <w:i/>
+          <w:iCs/>
+          <w:color w:val="222222"/>
+          <w:sz w:val="21"/>
+          <w:szCs w:val="21"/>
+        </w:rPr>
+        <w:t> (1950), "Computing Machinery and Intelligence", Mind, </w:t>
+      </w:r>
+      <w:r>
+        <w:rPr>
+          <w:rFonts w:ascii="Arial" w:hAnsi="Arial"/>
           <w:b/>
-          <w:sz w:val="24"/>
-        </w:rPr>
-      </w:pPr>
-      <w:r>
-        <w:rPr>
-          <w:b/>
-          <w:sz w:val="24"/>
-        </w:rPr>
-        <w:t>-Natural Language Processing-</w:t>
-      </w:r>
-    </w:p>
-    <w:p>
-      <w:pPr>
-        <w:rPr>
-          <w:b/>
-        </w:rPr>
-      </w:pPr>
-      <w:r>
-        <w:rPr>
-          <w:b/>
-        </w:rPr>
-        <w:tab/>
-      </w:r>
-    </w:p>
-    <w:p>
-      <w:pPr>
-        <w:rPr>
-          <w:sz w:val="24"/>
-          <w:szCs w:val="24"/>
-        </w:rPr>
-      </w:pPr>
-      <w:r>
-        <w:rPr>
-          <w:sz w:val="24"/>
-          <w:szCs w:val="24"/>
-        </w:rPr>
-        <w:t xml:space="preserve">Natural Language Processing (NLP) is the study of letting computers understand </w:t>
-      </w:r>
-    </w:p>
-    <w:p>
-      <w:pPr>
-        <w:rPr>
-          <w:sz w:val="24"/>
-          <w:szCs w:val="24"/>
-        </w:rPr>
-      </w:pPr>
-      <w:r>
-        <w:rPr>
-          <w:sz w:val="24"/>
-          <w:szCs w:val="24"/>
-        </w:rPr>
-        <w:t xml:space="preserve">human </w:t>
-      </w:r>
-      <w:proofErr w:type="gramStart"/>
-      <w:r>
-        <w:rPr>
-          <w:sz w:val="24"/>
-          <w:szCs w:val="24"/>
-        </w:rPr>
-        <w:t>languages[</w:t>
-      </w:r>
-      <w:proofErr w:type="gramEnd"/>
-      <w:r>
-        <w:rPr>
-          <w:sz w:val="24"/>
-          <w:szCs w:val="24"/>
-        </w:rPr>
-        <w:t xml:space="preserve">3]. Without NLP, human language sentences are just a series of </w:t>
-      </w:r>
-    </w:p>
-    <w:p>
-      <w:pPr>
-        <w:rPr>
-          <w:sz w:val="24"/>
-          <w:szCs w:val="24"/>
-        </w:rPr>
-      </w:pPr>
-      <w:r>
-        <w:rPr>
-          <w:sz w:val="24"/>
-          <w:szCs w:val="24"/>
-        </w:rPr>
-        <w:t xml:space="preserve">meaningless symbols to computers. Computers don’t recognize the words and don’t </w:t>
-      </w:r>
-    </w:p>
-    <w:p>
-      <w:pPr>
-        <w:rPr>
-          <w:sz w:val="24"/>
-          <w:szCs w:val="24"/>
-        </w:rPr>
-      </w:pPr>
-      <w:r>
-        <w:rPr>
-          <w:sz w:val="24"/>
-          <w:szCs w:val="24"/>
-        </w:rPr>
-        <w:t xml:space="preserve">understand the grammars. NLP can be regard as a “translator”, who will translate </w:t>
-      </w:r>
-    </w:p>
-    <w:p>
-      <w:pPr>
-        <w:rPr>
-          <w:sz w:val="24"/>
-          <w:szCs w:val="24"/>
-        </w:rPr>
-      </w:pPr>
-      <w:r>
-        <w:rPr>
-          <w:sz w:val="24"/>
-          <w:szCs w:val="24"/>
-        </w:rPr>
-        <w:t xml:space="preserve">human languages to computer understandable information. </w:t>
-      </w:r>
-    </w:p>
-    <w:p>
-      <w:pPr>
-        <w:rPr>
-          <w:sz w:val="24"/>
-          <w:szCs w:val="24"/>
-        </w:rPr>
-      </w:pPr>
-      <w:r>
-        <w:rPr>
-          <w:sz w:val="24"/>
-          <w:szCs w:val="24"/>
-        </w:rPr>
-        <w:t xml:space="preserve">Traditionally, users need to follow well-defined procedures accurately, </w:t>
-      </w:r>
-      <w:proofErr w:type="gramStart"/>
-      <w:r>
-        <w:rPr>
-          <w:sz w:val="24"/>
-          <w:szCs w:val="24"/>
-        </w:rPr>
-        <w:t>in order to</w:t>
-      </w:r>
-      <w:proofErr w:type="gramEnd"/>
-      <w:r>
-        <w:rPr>
-          <w:sz w:val="24"/>
-          <w:szCs w:val="24"/>
-        </w:rPr>
-        <w:t xml:space="preserve"> </w:t>
-      </w:r>
-    </w:p>
-    <w:p>
-      <w:pPr>
-        <w:rPr>
-          <w:sz w:val="24"/>
-          <w:szCs w:val="24"/>
-        </w:rPr>
-      </w:pPr>
-      <w:r>
-        <w:rPr>
-          <w:sz w:val="24"/>
-          <w:szCs w:val="24"/>
-        </w:rPr>
-        <w:t xml:space="preserve">interact with computers. For example, in Linux systems, all commands must be precise. </w:t>
-      </w:r>
-    </w:p>
-    <w:p>
-      <w:pPr>
-        <w:rPr>
-          <w:sz w:val="24"/>
-          <w:szCs w:val="24"/>
-        </w:rPr>
-      </w:pPr>
-      <w:r>
-        <w:rPr>
-          <w:sz w:val="24"/>
-          <w:szCs w:val="24"/>
-        </w:rPr>
-        <w:t xml:space="preserve">A single </w:t>
-      </w:r>
-      <w:proofErr w:type="gramStart"/>
-      <w:r>
-        <w:rPr>
-          <w:sz w:val="24"/>
-          <w:szCs w:val="24"/>
-        </w:rPr>
-        <w:t>replace</w:t>
-      </w:r>
-      <w:proofErr w:type="gramEnd"/>
-      <w:r>
-        <w:rPr>
-          <w:sz w:val="24"/>
-          <w:szCs w:val="24"/>
-        </w:rPr>
-        <w:t xml:space="preserve"> of one character or even a space can have significant difference. </w:t>
-      </w:r>
-    </w:p>
-    <w:p>
-      <w:pPr>
-        <w:rPr>
-          <w:sz w:val="24"/>
-          <w:szCs w:val="24"/>
-        </w:rPr>
-      </w:pPr>
-      <w:r>
-        <w:rPr>
-          <w:sz w:val="24"/>
-          <w:szCs w:val="24"/>
-        </w:rPr>
-        <w:t xml:space="preserve">However, the emergence of NLP is changing the way of interacting. Apple Siri [4] and </w:t>
-      </w:r>
-    </w:p>
-    <w:p>
-      <w:pPr>
-        <w:rPr>
-          <w:sz w:val="24"/>
-          <w:szCs w:val="24"/>
-        </w:rPr>
-      </w:pPr>
-      <w:r>
-        <w:rPr>
-          <w:sz w:val="24"/>
-          <w:szCs w:val="24"/>
-        </w:rPr>
-        <w:t xml:space="preserve">Microsoft Cortana [5] have made it possible to give command in everyday languages </w:t>
-      </w:r>
-    </w:p>
-    <w:p>
-      <w:pPr>
-        <w:rPr>
-          <w:sz w:val="24"/>
-          <w:szCs w:val="24"/>
-        </w:rPr>
-      </w:pPr>
-      <w:r>
-        <w:rPr>
-          <w:sz w:val="24"/>
-          <w:szCs w:val="24"/>
-        </w:rPr>
-        <w:t xml:space="preserve">and is changing the way of interacting.  </w:t>
-      </w:r>
-    </w:p>
-    <w:p>
-      <w:pPr>
-        <w:rPr>
-          <w:sz w:val="24"/>
-          <w:szCs w:val="24"/>
-        </w:rPr>
-      </w:pPr>
-      <w:r>
-        <w:rPr>
-          <w:sz w:val="24"/>
-          <w:szCs w:val="24"/>
-        </w:rPr>
-        <w:t xml:space="preserve">In this project, we are going to use the API provided by Microsoft called Language </w:t>
-      </w:r>
-    </w:p>
-    <w:p>
-      <w:pPr>
-        <w:rPr>
-          <w:sz w:val="24"/>
-          <w:szCs w:val="24"/>
-        </w:rPr>
-      </w:pPr>
-      <w:r>
-        <w:rPr>
-          <w:sz w:val="24"/>
-          <w:szCs w:val="24"/>
-        </w:rPr>
-        <w:t>Understanding Intelligent Service (LUIS</w:t>
-      </w:r>
-      <w:proofErr w:type="gramStart"/>
-      <w:r>
-        <w:rPr>
-          <w:sz w:val="24"/>
-          <w:szCs w:val="24"/>
-        </w:rPr>
-        <w:t>)[</w:t>
-      </w:r>
-      <w:proofErr w:type="gramEnd"/>
-      <w:r>
-        <w:rPr>
-          <w:sz w:val="24"/>
-          <w:szCs w:val="24"/>
-        </w:rPr>
-        <w:t xml:space="preserve">6]. It contains a bunch of well-developed REST </w:t>
-      </w:r>
-    </w:p>
-    <w:p>
-      <w:pPr>
-        <w:rPr>
-          <w:sz w:val="24"/>
-          <w:szCs w:val="24"/>
-        </w:rPr>
-      </w:pPr>
-      <w:r>
-        <w:rPr>
-          <w:sz w:val="24"/>
-          <w:szCs w:val="24"/>
-        </w:rPr>
-        <w:t xml:space="preserve">APIs. We will take time to read the documentations and more details will show in future </w:t>
-      </w:r>
-    </w:p>
-    <w:p>
-      <w:pPr>
-        <w:rPr>
-          <w:sz w:val="24"/>
-          <w:szCs w:val="24"/>
-        </w:rPr>
-      </w:pPr>
-      <w:r>
-        <w:rPr>
-          <w:sz w:val="24"/>
-          <w:szCs w:val="24"/>
-        </w:rPr>
-        <w:t>reports.</w:t>
-      </w:r>
-    </w:p>
-    <w:p>
-      <w:pPr>
-        <w:rPr>
+          <w:bCs/>
           <w:i/>
-          <w:sz w:val="24"/>
-          <w:szCs w:val="24"/>
-        </w:rPr>
-      </w:pPr>
-    </w:p>
-    <w:p>
-      <w:pPr>
-        <w:rPr>
+          <w:iCs/>
+          <w:color w:val="222222"/>
+          <w:sz w:val="21"/>
+          <w:szCs w:val="21"/>
+        </w:rPr>
+        <w:t>59</w:t>
+      </w:r>
+      <w:r>
+        <w:rPr>
+          <w:rFonts w:ascii="Arial" w:hAnsi="Arial"/>
           <w:i/>
-          <w:sz w:val="24"/>
-          <w:szCs w:val="24"/>
-        </w:rPr>
-      </w:pPr>
+          <w:iCs/>
+          <w:color w:val="222222"/>
+          <w:sz w:val="21"/>
+          <w:szCs w:val="21"/>
+        </w:rPr>
+        <w:t>: 433–60, </w:t>
+      </w:r>
+      <w:hyperlink r:id="rId11" w:tooltip="Digital object identifier" w:history="1">
+        <w:r>
+          <w:rPr>
+            <w:rFonts w:ascii="Arial" w:hAnsi="Arial"/>
+            <w:i/>
+            <w:iCs/>
+            <w:color w:val="0B0080"/>
+            <w:sz w:val="21"/>
+            <w:szCs w:val="21"/>
+            <w:u w:val="single"/>
+          </w:rPr>
+          <w:t>doi</w:t>
+        </w:r>
+      </w:hyperlink>
+      <w:r>
+        <w:rPr>
+          <w:rFonts w:ascii="Arial" w:hAnsi="Arial"/>
+          <w:i/>
+          <w:iCs/>
+          <w:color w:val="222222"/>
+          <w:sz w:val="21"/>
+          <w:szCs w:val="21"/>
+        </w:rPr>
+        <w:t>:</w:t>
+      </w:r>
+      <w:hyperlink r:id="rId12" w:history="1">
+        <w:r>
+          <w:rPr>
+            <w:rFonts w:ascii="Arial" w:hAnsi="Arial"/>
+            <w:i/>
+            <w:iCs/>
+            <w:color w:val="663366"/>
+            <w:sz w:val="21"/>
+            <w:szCs w:val="21"/>
+            <w:u w:val="single"/>
+          </w:rPr>
+          <w:t>10.1093/mind/lix.236.433</w:t>
+        </w:r>
+      </w:hyperlink>
+    </w:p>
+    <w:p>
+      <w:pPr>
+        <w:pStyle w:val="ListParagraph"/>
+        <w:numPr>
+          <w:ilvl w:val="0"/>
+          <w:numId w:val="1"/>
+        </w:numPr>
+        <w:rPr>
+          <w:rFonts w:ascii="Calibri" w:hAnsi="Calibri" w:cs="Calibri"/>
+          <w:sz w:val="24"/>
+        </w:rPr>
+      </w:pPr>
+      <w:r>
+        <w:rPr>
+          <w:rFonts w:ascii="Calibri" w:hAnsi="Calibri" w:cs="Calibri"/>
+          <w:sz w:val="24"/>
+        </w:rPr>
+        <w:t>https://onlinelibrary.wiley.c</w:t>
+      </w:r>
       <w:bookmarkStart w:id="0" w:name="_GoBack"/>
       <w:bookmarkEnd w:id="0"/>
-    </w:p>
-    <w:p>
-      <w:pPr>
-        <w:rPr>
-          <w:b/>
-          <w:sz w:val="24"/>
-        </w:rPr>
-      </w:pPr>
-      <w:r>
-        <w:rPr>
-          <w:b/>
-          <w:sz w:val="24"/>
-        </w:rPr>
-        <w:t xml:space="preserve">-Machine </w:t>
-      </w:r>
-      <w:proofErr w:type="gramStart"/>
-      <w:r>
-        <w:rPr>
-          <w:b/>
-          <w:sz w:val="24"/>
-        </w:rPr>
-        <w:t>Learning.-</w:t>
-      </w:r>
-      <w:proofErr w:type="gramEnd"/>
-    </w:p>
-    <w:p>
-      <w:pPr>
-        <w:rPr>
-          <w:b/>
-        </w:rPr>
-      </w:pPr>
-    </w:p>
-    <w:p>
-      <w:pPr>
-        <w:rPr>
-          <w:sz w:val="24"/>
-          <w:szCs w:val="24"/>
-        </w:rPr>
-      </w:pPr>
-      <w:r>
-        <w:rPr>
-          <w:sz w:val="24"/>
-          <w:szCs w:val="24"/>
-        </w:rPr>
-        <w:t xml:space="preserve">Machine Learning (ML) is an area of computer science that ​"gives computers the ability to learn without being explicitly programmed"[7]. The parameter of the formulas is </w:t>
-      </w:r>
-    </w:p>
-    <w:p>
-      <w:pPr>
-        <w:rPr>
-          <w:sz w:val="24"/>
-          <w:szCs w:val="24"/>
-        </w:rPr>
-      </w:pPr>
-      <w:r>
-        <w:rPr>
-          <w:sz w:val="24"/>
-          <w:szCs w:val="24"/>
-        </w:rPr>
-        <w:t xml:space="preserve">calculated from the data, rather than defined by the programmer. Two most common </w:t>
-      </w:r>
-    </w:p>
-    <w:p>
-      <w:pPr>
-        <w:rPr>
-          <w:sz w:val="24"/>
-          <w:szCs w:val="24"/>
-        </w:rPr>
-      </w:pPr>
-      <w:r>
-        <w:rPr>
-          <w:sz w:val="24"/>
-          <w:szCs w:val="24"/>
-        </w:rPr>
-        <w:t xml:space="preserve">usage of ML is Classification and Regression.  As shown in figure1[8], Classification </w:t>
-      </w:r>
-    </w:p>
-    <w:p>
-      <w:pPr>
-        <w:rPr>
-          <w:sz w:val="24"/>
-          <w:szCs w:val="24"/>
-        </w:rPr>
-      </w:pPr>
-      <w:r>
-        <w:rPr>
-          <w:sz w:val="24"/>
-          <w:szCs w:val="24"/>
-        </w:rPr>
-        <w:t>means to categorize different types of data, while Regression means to find a way to describe the data.  Basic ML program will have two stages, ​fitting</w:t>
-      </w:r>
-    </w:p>
-    <w:p>
-      <w:pPr>
-        <w:rPr>
-          <w:sz w:val="24"/>
-          <w:szCs w:val="24"/>
-        </w:rPr>
-      </w:pPr>
-      <w:r>
-        <w:rPr>
-          <w:sz w:val="24"/>
-          <w:szCs w:val="24"/>
-        </w:rPr>
-        <w:t>​ and ​predicting.</w:t>
-      </w:r>
-    </w:p>
-    <w:p>
-      <w:pPr>
-        <w:rPr>
-          <w:sz w:val="24"/>
-          <w:szCs w:val="24"/>
-        </w:rPr>
-      </w:pPr>
-      <w:r>
-        <w:rPr>
-          <w:sz w:val="24"/>
-          <w:szCs w:val="24"/>
-        </w:rPr>
-        <w:t xml:space="preserve">​ In the fitting stage, the program will be given a large set (at least thousands) of data. The </w:t>
-      </w:r>
-    </w:p>
-    <w:p>
-      <w:pPr>
-        <w:rPr>
-          <w:sz w:val="24"/>
-          <w:szCs w:val="24"/>
-        </w:rPr>
-      </w:pPr>
-      <w:r>
-        <w:rPr>
-          <w:sz w:val="24"/>
-          <w:szCs w:val="24"/>
-        </w:rPr>
-        <w:t xml:space="preserve">program will try to adjust its parameter based on some statistical models, </w:t>
-      </w:r>
-      <w:proofErr w:type="gramStart"/>
-      <w:r>
-        <w:rPr>
-          <w:sz w:val="24"/>
-          <w:szCs w:val="24"/>
-        </w:rPr>
-        <w:t>in order to</w:t>
-      </w:r>
-      <w:proofErr w:type="gramEnd"/>
-      <w:r>
-        <w:rPr>
-          <w:sz w:val="24"/>
-          <w:szCs w:val="24"/>
-        </w:rPr>
-        <w:t xml:space="preserve"> </w:t>
-      </w:r>
-    </w:p>
-    <w:p>
-      <w:pPr>
-        <w:rPr>
-          <w:sz w:val="24"/>
-          <w:szCs w:val="24"/>
-        </w:rPr>
-      </w:pPr>
-      <w:r>
-        <w:rPr>
-          <w:sz w:val="24"/>
-          <w:szCs w:val="24"/>
-        </w:rPr>
-        <w:t xml:space="preserve">make it “fit” the input data best. In the predicting stage, the program will give a </w:t>
-      </w:r>
-    </w:p>
-    <w:p>
-      <w:pPr>
-        <w:rPr>
-          <w:sz w:val="24"/>
-          <w:szCs w:val="24"/>
-        </w:rPr>
-      </w:pPr>
-      <w:r>
-        <w:rPr>
-          <w:sz w:val="24"/>
-          <w:szCs w:val="24"/>
-        </w:rPr>
-        <w:t xml:space="preserve">prediction for a new input based on the parameters it just calculated out. For example, </w:t>
-      </w:r>
-    </w:p>
-    <w:p>
-      <w:pPr>
-        <w:rPr>
-          <w:sz w:val="24"/>
-          <w:szCs w:val="24"/>
-        </w:rPr>
-      </w:pPr>
-      <w:r>
-        <w:rPr>
-          <w:sz w:val="24"/>
-          <w:szCs w:val="24"/>
-        </w:rPr>
-        <w:t xml:space="preserve">the famous Iris flower dataset [9] </w:t>
-      </w:r>
-      <w:proofErr w:type="gramStart"/>
-      <w:r>
-        <w:rPr>
-          <w:sz w:val="24"/>
-          <w:szCs w:val="24"/>
-        </w:rPr>
-        <w:t>contains  the</w:t>
-      </w:r>
-      <w:proofErr w:type="gramEnd"/>
-      <w:r>
-        <w:rPr>
-          <w:sz w:val="24"/>
-          <w:szCs w:val="24"/>
-        </w:rPr>
-        <w:t xml:space="preserve"> measurement of several features of three </w:t>
-      </w:r>
-    </w:p>
-    <w:p>
-      <w:pPr>
-        <w:rPr>
-          <w:sz w:val="24"/>
-          <w:szCs w:val="24"/>
-        </w:rPr>
-      </w:pPr>
-      <w:r>
-        <w:rPr>
-          <w:sz w:val="24"/>
-          <w:szCs w:val="24"/>
-        </w:rPr>
-        <w:t xml:space="preserve">different species of flowers, such as the length of sepals and petals. A well-defined ML </w:t>
-      </w:r>
-    </w:p>
-    <w:p>
-      <w:pPr>
-        <w:rPr>
-          <w:sz w:val="24"/>
-          <w:szCs w:val="24"/>
-        </w:rPr>
-      </w:pPr>
-      <w:r>
-        <w:rPr>
-          <w:sz w:val="24"/>
-          <w:szCs w:val="24"/>
-        </w:rPr>
-        <w:t xml:space="preserve">program can learn the pattern behind this feature and give prediction accordingly. </w:t>
-      </w:r>
-    </w:p>
-    <w:p>
-      <w:pPr>
-        <w:rPr>
-          <w:sz w:val="24"/>
-          <w:szCs w:val="24"/>
-        </w:rPr>
-      </w:pPr>
-      <w:r>
-        <w:rPr>
-          <w:sz w:val="24"/>
-          <w:szCs w:val="24"/>
-        </w:rPr>
-        <w:t xml:space="preserve"> </w:t>
-      </w:r>
-    </w:p>
-    <w:p>
-      <w:pPr>
-        <w:rPr>
-          <w:sz w:val="24"/>
-          <w:szCs w:val="24"/>
-        </w:rPr>
-      </w:pPr>
-      <w:r>
-        <w:rPr>
-          <w:sz w:val="24"/>
-          <w:szCs w:val="24"/>
-        </w:rPr>
-        <w:t xml:space="preserve">In this project, we will use the Microsoft Azure Machine Learning Studio [10]. It is a </w:t>
-      </w:r>
-    </w:p>
-    <w:p>
-      <w:pPr>
-        <w:rPr>
-          <w:sz w:val="24"/>
-          <w:szCs w:val="24"/>
-        </w:rPr>
-      </w:pPr>
-      <w:r>
-        <w:rPr>
-          <w:sz w:val="24"/>
-          <w:szCs w:val="24"/>
-        </w:rPr>
-        <w:t xml:space="preserve">platform for implementing and testing ML models. The backend is on Microsoft’s cloud </w:t>
-      </w:r>
-    </w:p>
-    <w:p>
-      <w:pPr>
-        <w:rPr>
-          <w:sz w:val="24"/>
-          <w:szCs w:val="24"/>
-        </w:rPr>
-      </w:pPr>
-      <w:r>
-        <w:rPr>
-          <w:sz w:val="24"/>
-          <w:szCs w:val="24"/>
-        </w:rPr>
-        <w:t xml:space="preserve">service, which make the calculation much faster than personal computers. </w:t>
-      </w:r>
-    </w:p>
-    <w:p>
-      <w:pPr>
-        <w:rPr>
-          <w:i/>
-        </w:rPr>
-      </w:pPr>
-    </w:p>
-    <w:p>
-      <w:pPr>
-        <w:rPr>
-          <w:i/>
-        </w:rPr>
-      </w:pPr>
-    </w:p>
-    <w:p>
-      <w:pPr>
-        <w:rPr>
-          <w:i/>
-        </w:rPr>
-      </w:pPr>
-    </w:p>
-    <w:p>
-      <w:pPr>
-        <w:rPr>
-          <w:i/>
-        </w:rPr>
-      </w:pPr>
-    </w:p>
-    <w:p>
-      <w:pPr>
-        <w:rPr>
-          <w:i/>
-        </w:rPr>
-      </w:pPr>
-    </w:p>
-    <w:p>
-      <w:pPr>
-        <w:rPr>
-          <w:i/>
-        </w:rPr>
-      </w:pPr>
-    </w:p>
-    <w:p>
-      <w:pPr>
-        <w:rPr>
-          <w:i/>
-        </w:rPr>
-      </w:pPr>
-    </w:p>
-    <w:p>
-      <w:pPr>
-        <w:rPr>
-          <w:i/>
-        </w:rPr>
-      </w:pPr>
-    </w:p>
-    <w:p>
-      <w:pPr>
-        <w:rPr>
-          <w:b/>
-          <w:sz w:val="28"/>
-        </w:rPr>
-      </w:pPr>
-      <w:r>
-        <w:rPr>
-          <w:b/>
-          <w:sz w:val="28"/>
-        </w:rPr>
-        <w:t>Previous work</w:t>
-      </w:r>
-    </w:p>
-    <w:p>
-      <w:pPr>
-        <w:rPr>
-          <w:b/>
-          <w:sz w:val="24"/>
-        </w:rPr>
-      </w:pPr>
-    </w:p>
-    <w:p>
-      <w:pPr>
-        <w:rPr>
-          <w:sz w:val="24"/>
-        </w:rPr>
-      </w:pPr>
-      <w:r>
-        <w:rPr>
-          <w:sz w:val="24"/>
-        </w:rPr>
-        <w:t xml:space="preserve">3.1 AI Bots AI bot (or </w:t>
-      </w:r>
-      <w:proofErr w:type="gramStart"/>
-      <w:r>
-        <w:rPr>
-          <w:sz w:val="24"/>
-        </w:rPr>
-        <w:t xml:space="preserve">Chatbot)   </w:t>
-      </w:r>
-      <w:proofErr w:type="gramEnd"/>
-      <w:r>
-        <w:rPr>
-          <w:sz w:val="24"/>
-        </w:rPr>
-        <w:t xml:space="preserve">is a computer program that conduct conversation via audio or </w:t>
-      </w:r>
-    </w:p>
-    <w:p>
-      <w:pPr>
-        <w:rPr>
-          <w:sz w:val="24"/>
-        </w:rPr>
-      </w:pPr>
-      <w:r>
-        <w:rPr>
-          <w:sz w:val="24"/>
-        </w:rPr>
-        <w:t xml:space="preserve">textual </w:t>
-      </w:r>
-      <w:proofErr w:type="gramStart"/>
-      <w:r>
-        <w:rPr>
-          <w:sz w:val="24"/>
-        </w:rPr>
-        <w:t>messages, and</w:t>
-      </w:r>
-      <w:proofErr w:type="gramEnd"/>
-      <w:r>
-        <w:rPr>
-          <w:sz w:val="24"/>
-        </w:rPr>
-        <w:t xml:space="preserve"> is widely used now. It typically </w:t>
-      </w:r>
-      <w:proofErr w:type="gramStart"/>
-      <w:r>
-        <w:rPr>
-          <w:sz w:val="24"/>
-        </w:rPr>
-        <w:t>use</w:t>
-      </w:r>
-      <w:proofErr w:type="gramEnd"/>
-      <w:r>
-        <w:rPr>
-          <w:sz w:val="24"/>
-        </w:rPr>
-        <w:t xml:space="preserve"> Natural Language process </w:t>
-      </w:r>
-    </w:p>
-    <w:p>
-      <w:pPr>
-        <w:rPr>
-          <w:sz w:val="24"/>
-        </w:rPr>
-      </w:pPr>
-      <w:r>
-        <w:rPr>
-          <w:sz w:val="24"/>
-        </w:rPr>
-        <w:t xml:space="preserve">techniques to analyze input sentence and generate outputs. There are currently two trends in the development of AI bots. The first one is to be as ​Human-Like </w:t>
-      </w:r>
-    </w:p>
-    <w:p>
-      <w:pPr>
-        <w:rPr>
-          <w:sz w:val="24"/>
-        </w:rPr>
-      </w:pPr>
-      <w:r>
-        <w:rPr>
-          <w:sz w:val="24"/>
-        </w:rPr>
-        <w:t xml:space="preserve">​ as possible and try to pass the Turing Test. One of the most famous contests in this area is the </w:t>
-      </w:r>
-    </w:p>
-    <w:p>
-      <w:pPr>
-        <w:rPr>
-          <w:sz w:val="24"/>
-        </w:rPr>
-      </w:pPr>
-      <w:r>
-        <w:rPr>
-          <w:sz w:val="24"/>
-        </w:rPr>
-        <w:t xml:space="preserve">annual </w:t>
-      </w:r>
-      <w:proofErr w:type="spellStart"/>
-      <w:r>
-        <w:rPr>
-          <w:sz w:val="24"/>
-        </w:rPr>
-        <w:t>Loebner</w:t>
-      </w:r>
-      <w:proofErr w:type="spellEnd"/>
-      <w:r>
-        <w:rPr>
-          <w:sz w:val="24"/>
-        </w:rPr>
-        <w:t xml:space="preserve"> Prize. </w:t>
-      </w:r>
-    </w:p>
-    <w:p>
-      <w:pPr>
-        <w:rPr>
-          <w:sz w:val="24"/>
-        </w:rPr>
-      </w:pPr>
-      <w:r>
-        <w:rPr>
-          <w:sz w:val="24"/>
-        </w:rPr>
-        <w:t xml:space="preserve">Another trend is trying to provide help to users, with users knowing that </w:t>
-      </w:r>
-      <w:proofErr w:type="gramStart"/>
-      <w:r>
-        <w:rPr>
-          <w:sz w:val="24"/>
-        </w:rPr>
-        <w:t>definitely they</w:t>
-      </w:r>
-      <w:proofErr w:type="gramEnd"/>
-      <w:r>
-        <w:rPr>
-          <w:sz w:val="24"/>
-        </w:rPr>
-        <w:t xml:space="preserve"> </w:t>
-      </w:r>
-    </w:p>
-    <w:p>
-      <w:pPr>
-        <w:rPr>
-          <w:sz w:val="24"/>
-        </w:rPr>
-      </w:pPr>
-      <w:r>
-        <w:rPr>
-          <w:sz w:val="24"/>
-        </w:rPr>
-        <w:t xml:space="preserve">are talking to a bot and the bot can help them finish some specific jobs. Apple’s Siri, </w:t>
-      </w:r>
-    </w:p>
-    <w:p>
-      <w:pPr>
-        <w:rPr>
-          <w:sz w:val="24"/>
-        </w:rPr>
-      </w:pPr>
-      <w:r>
-        <w:rPr>
-          <w:sz w:val="24"/>
-        </w:rPr>
-        <w:t xml:space="preserve">Microsoft’s Cortana and Google now can be categorized as this type. </w:t>
+      <w:r>
+        <w:rPr>
+          <w:rFonts w:ascii="Calibri" w:hAnsi="Calibri" w:cs="Calibri"/>
+          <w:sz w:val="24"/>
+        </w:rPr>
+        <w:t>om/doi/abs/10.1111/j.1467-789X.2010.00746.x</w:t>
       </w:r>
     </w:p>
     <w:sectPr>
@@ -2749,6 +3889,296 @@
     </w:sectPr>
   </w:body>
 </w:document>
+</file>
+
+<file path=word/endnotes.xml><?xml version="1.0" encoding="utf-8"?>
+<w:endnotes xmlns:wpc="http://schemas.microsoft.com/office/word/2010/wordprocessingCanvas" xmlns:cx="http://schemas.microsoft.com/office/drawing/2014/chartex" xmlns:cx1="http://schemas.microsoft.com/office/drawing/2015/9/8/chartex" xmlns:cx2="http://schemas.microsoft.com/office/drawing/2015/10/21/chartex" xmlns:cx3="http://schemas.microsoft.com/office/drawing/2016/5/9/chartex" xmlns:cx4="http://schemas.microsoft.com/office/drawing/2016/5/10/chartex" xmlns:cx5="http://schemas.microsoft.com/office/drawing/2016/5/11/chartex" xmlns:cx6="http://schemas.microsoft.com/office/drawing/2016/5/12/chartex" xmlns:cx7="http://schemas.microsoft.com/office/drawing/2016/5/13/chartex" xmlns:cx8="http://schemas.microsoft.com/office/drawing/2016/5/14/chartex" xmlns:mc="http://schemas.openxmlformats.org/markup-compatibility/2006" xmlns:aink="http://schemas.microsoft.com/office/drawing/2016/ink" xmlns:am3d="http://schemas.microsoft.com/office/drawing/2017/model3d" xmlns:o="urn:schemas-microsoft-com:office:office" xmlns:r="http://schemas.openxmlformats.org/officeDocument/2006/relationships" xmlns:m="http://schemas.openxmlformats.org/officeDocument/2006/math" xmlns:v="urn:schemas-microsoft-com:vml" xmlns:wp14="http://schemas.microsoft.com/office/word/2010/wordprocessingDrawing" xmlns:wp="http://schemas.openxmlformats.org/drawingml/2006/wordprocessingDrawing" xmlns:w10="urn:schemas-microsoft-com:office:word" xmlns:w="http://schemas.openxmlformats.org/wordprocessingml/2006/main" xmlns:w14="http://schemas.microsoft.com/office/word/2010/wordml" xmlns:w15="http://schemas.microsoft.com/office/word/2012/wordml" xmlns:w16cid="http://schemas.microsoft.com/office/word/2016/wordml/cid" xmlns:w16se="http://schemas.microsoft.com/office/word/2015/wordml/symex" xmlns:wpg="http://schemas.microsoft.com/office/word/2010/wordprocessingGroup" xmlns:wpi="http://schemas.microsoft.com/office/word/2010/wordprocessingInk" xmlns:wne="http://schemas.microsoft.com/office/word/2006/wordml" xmlns:wps="http://schemas.microsoft.com/office/word/2010/wordprocessingShape" mc:Ignorable="w14 w15 w16se w16cid wp14">
+  <w:endnote w:type="separator" w:id="-1">
+    <w:p>
+      <w:r>
+        <w:separator/>
+      </w:r>
+    </w:p>
+  </w:endnote>
+  <w:endnote w:type="continuationSeparator" w:id="0">
+    <w:p>
+      <w:r>
+        <w:continuationSeparator/>
+      </w:r>
+    </w:p>
+  </w:endnote>
+</w:endnotes>
+</file>
+
+<file path=word/footnotes.xml><?xml version="1.0" encoding="utf-8"?>
+<w:footnotes xmlns:wpc="http://schemas.microsoft.com/office/word/2010/wordprocessingCanvas" xmlns:cx="http://schemas.microsoft.com/office/drawing/2014/chartex" xmlns:cx1="http://schemas.microsoft.com/office/drawing/2015/9/8/chartex" xmlns:cx2="http://schemas.microsoft.com/office/drawing/2015/10/21/chartex" xmlns:cx3="http://schemas.microsoft.com/office/drawing/2016/5/9/chartex" xmlns:cx4="http://schemas.microsoft.com/office/drawing/2016/5/10/chartex" xmlns:cx5="http://schemas.microsoft.com/office/drawing/2016/5/11/chartex" xmlns:cx6="http://schemas.microsoft.com/office/drawing/2016/5/12/chartex" xmlns:cx7="http://schemas.microsoft.com/office/drawing/2016/5/13/chartex" xmlns:cx8="http://schemas.microsoft.com/office/drawing/2016/5/14/chartex" xmlns:mc="http://schemas.openxmlformats.org/markup-compatibility/2006" xmlns:aink="http://schemas.microsoft.com/office/drawing/2016/ink" xmlns:am3d="http://schemas.microsoft.com/office/drawing/2017/model3d" xmlns:o="urn:schemas-microsoft-com:office:office" xmlns:r="http://schemas.openxmlformats.org/officeDocument/2006/relationships" xmlns:m="http://schemas.openxmlformats.org/officeDocument/2006/math" xmlns:v="urn:schemas-microsoft-com:vml" xmlns:wp14="http://schemas.microsoft.com/office/word/2010/wordprocessingDrawing" xmlns:wp="http://schemas.openxmlformats.org/drawingml/2006/wordprocessingDrawing" xmlns:w10="urn:schemas-microsoft-com:office:word" xmlns:w="http://schemas.openxmlformats.org/wordprocessingml/2006/main" xmlns:w14="http://schemas.microsoft.com/office/word/2010/wordml" xmlns:w15="http://schemas.microsoft.com/office/word/2012/wordml" xmlns:w16cid="http://schemas.microsoft.com/office/word/2016/wordml/cid" xmlns:w16se="http://schemas.microsoft.com/office/word/2015/wordml/symex" xmlns:wpg="http://schemas.microsoft.com/office/word/2010/wordprocessingGroup" xmlns:wpi="http://schemas.microsoft.com/office/word/2010/wordprocessingInk" xmlns:wne="http://schemas.microsoft.com/office/word/2006/wordml" xmlns:wps="http://schemas.microsoft.com/office/word/2010/wordprocessingShape" mc:Ignorable="w14 w15 w16se w16cid wp14">
+  <w:footnote w:type="separator" w:id="-1">
+    <w:p>
+      <w:r>
+        <w:separator/>
+      </w:r>
+    </w:p>
+  </w:footnote>
+  <w:footnote w:type="continuationSeparator" w:id="0">
+    <w:p>
+      <w:r>
+        <w:continuationSeparator/>
+      </w:r>
+    </w:p>
+  </w:footnote>
+</w:footnotes>
+</file>
+
+<file path=word/numbering.xml><?xml version="1.0" encoding="utf-8"?>
+<w:numbering xmlns:wpc="http://schemas.microsoft.com/office/word/2010/wordprocessingCanvas" xmlns:cx="http://schemas.microsoft.com/office/drawing/2014/chartex" xmlns:cx1="http://schemas.microsoft.com/office/drawing/2015/9/8/chartex" xmlns:cx2="http://schemas.microsoft.com/office/drawing/2015/10/21/chartex" xmlns:cx3="http://schemas.microsoft.com/office/drawing/2016/5/9/chartex" xmlns:cx4="http://schemas.microsoft.com/office/drawing/2016/5/10/chartex" xmlns:cx5="http://schemas.microsoft.com/office/drawing/2016/5/11/chartex" xmlns:cx6="http://schemas.microsoft.com/office/drawing/2016/5/12/chartex" xmlns:cx7="http://schemas.microsoft.com/office/drawing/2016/5/13/chartex" xmlns:cx8="http://schemas.microsoft.com/office/drawing/2016/5/14/chartex" xmlns:mc="http://schemas.openxmlformats.org/markup-compatibility/2006" xmlns:aink="http://schemas.microsoft.com/office/drawing/2016/ink" xmlns:am3d="http://schemas.microsoft.com/office/drawing/2017/model3d" xmlns:o="urn:schemas-microsoft-com:office:office" xmlns:r="http://schemas.openxmlformats.org/officeDocument/2006/relationships" xmlns:m="http://schemas.openxmlformats.org/officeDocument/2006/math" xmlns:v="urn:schemas-microsoft-com:vml" xmlns:wp14="http://schemas.microsoft.com/office/word/2010/wordprocessingDrawing" xmlns:wp="http://schemas.openxmlformats.org/drawingml/2006/wordprocessingDrawing" xmlns:w10="urn:schemas-microsoft-com:office:word" xmlns:w="http://schemas.openxmlformats.org/wordprocessingml/2006/main" xmlns:w14="http://schemas.microsoft.com/office/word/2010/wordml" xmlns:w15="http://schemas.microsoft.com/office/word/2012/wordml" xmlns:w16cid="http://schemas.microsoft.com/office/word/2016/wordml/cid" xmlns:w16se="http://schemas.microsoft.com/office/word/2015/wordml/symex" xmlns:wpg="http://schemas.microsoft.com/office/word/2010/wordprocessingGroup" xmlns:wpi="http://schemas.microsoft.com/office/word/2010/wordprocessingInk" xmlns:wne="http://schemas.microsoft.com/office/word/2006/wordml" xmlns:wps="http://schemas.microsoft.com/office/word/2010/wordprocessingShape" mc:Ignorable="w14 w15 w16se w16cid wp14">
+  <w:abstractNum w:abstractNumId="0" w15:restartNumberingAfterBreak="0">
+    <w:nsid w:val="55D350AD"/>
+    <w:multiLevelType w:val="multilevel"/>
+    <w:tmpl w:val="7CB24956"/>
+    <w:lvl w:ilvl="0">
+      <w:start w:val="1"/>
+      <w:numFmt w:val="bullet"/>
+      <w:lvlText w:val=""/>
+      <w:lvlJc w:val="left"/>
+      <w:pPr>
+        <w:tabs>
+          <w:tab w:val="num" w:pos="720"/>
+        </w:tabs>
+        <w:ind w:left="720" w:hanging="360"/>
+      </w:pPr>
+      <w:rPr>
+        <w:rFonts w:ascii="Symbol" w:hAnsi="Symbol" w:hint="default"/>
+        <w:sz w:val="20"/>
+      </w:rPr>
+    </w:lvl>
+    <w:lvl w:ilvl="1" w:tentative="1">
+      <w:start w:val="1"/>
+      <w:numFmt w:val="bullet"/>
+      <w:lvlText w:val=""/>
+      <w:lvlJc w:val="left"/>
+      <w:pPr>
+        <w:tabs>
+          <w:tab w:val="num" w:pos="1440"/>
+        </w:tabs>
+        <w:ind w:left="1440" w:hanging="360"/>
+      </w:pPr>
+      <w:rPr>
+        <w:rFonts w:ascii="Symbol" w:hAnsi="Symbol" w:hint="default"/>
+        <w:sz w:val="20"/>
+      </w:rPr>
+    </w:lvl>
+    <w:lvl w:ilvl="2" w:tentative="1">
+      <w:start w:val="1"/>
+      <w:numFmt w:val="bullet"/>
+      <w:lvlText w:val=""/>
+      <w:lvlJc w:val="left"/>
+      <w:pPr>
+        <w:tabs>
+          <w:tab w:val="num" w:pos="2160"/>
+        </w:tabs>
+        <w:ind w:left="2160" w:hanging="360"/>
+      </w:pPr>
+      <w:rPr>
+        <w:rFonts w:ascii="Symbol" w:hAnsi="Symbol" w:hint="default"/>
+        <w:sz w:val="20"/>
+      </w:rPr>
+    </w:lvl>
+    <w:lvl w:ilvl="3" w:tentative="1">
+      <w:start w:val="1"/>
+      <w:numFmt w:val="bullet"/>
+      <w:lvlText w:val=""/>
+      <w:lvlJc w:val="left"/>
+      <w:pPr>
+        <w:tabs>
+          <w:tab w:val="num" w:pos="2880"/>
+        </w:tabs>
+        <w:ind w:left="2880" w:hanging="360"/>
+      </w:pPr>
+      <w:rPr>
+        <w:rFonts w:ascii="Symbol" w:hAnsi="Symbol" w:hint="default"/>
+        <w:sz w:val="20"/>
+      </w:rPr>
+    </w:lvl>
+    <w:lvl w:ilvl="4" w:tentative="1">
+      <w:start w:val="1"/>
+      <w:numFmt w:val="bullet"/>
+      <w:lvlText w:val=""/>
+      <w:lvlJc w:val="left"/>
+      <w:pPr>
+        <w:tabs>
+          <w:tab w:val="num" w:pos="3600"/>
+        </w:tabs>
+        <w:ind w:left="3600" w:hanging="360"/>
+      </w:pPr>
+      <w:rPr>
+        <w:rFonts w:ascii="Symbol" w:hAnsi="Symbol" w:hint="default"/>
+        <w:sz w:val="20"/>
+      </w:rPr>
+    </w:lvl>
+    <w:lvl w:ilvl="5" w:tentative="1">
+      <w:start w:val="1"/>
+      <w:numFmt w:val="bullet"/>
+      <w:lvlText w:val=""/>
+      <w:lvlJc w:val="left"/>
+      <w:pPr>
+        <w:tabs>
+          <w:tab w:val="num" w:pos="4320"/>
+        </w:tabs>
+        <w:ind w:left="4320" w:hanging="360"/>
+      </w:pPr>
+      <w:rPr>
+        <w:rFonts w:ascii="Symbol" w:hAnsi="Symbol" w:hint="default"/>
+        <w:sz w:val="20"/>
+      </w:rPr>
+    </w:lvl>
+    <w:lvl w:ilvl="6" w:tentative="1">
+      <w:start w:val="1"/>
+      <w:numFmt w:val="bullet"/>
+      <w:lvlText w:val=""/>
+      <w:lvlJc w:val="left"/>
+      <w:pPr>
+        <w:tabs>
+          <w:tab w:val="num" w:pos="5040"/>
+        </w:tabs>
+        <w:ind w:left="5040" w:hanging="360"/>
+      </w:pPr>
+      <w:rPr>
+        <w:rFonts w:ascii="Symbol" w:hAnsi="Symbol" w:hint="default"/>
+        <w:sz w:val="20"/>
+      </w:rPr>
+    </w:lvl>
+    <w:lvl w:ilvl="7" w:tentative="1">
+      <w:start w:val="1"/>
+      <w:numFmt w:val="bullet"/>
+      <w:lvlText w:val=""/>
+      <w:lvlJc w:val="left"/>
+      <w:pPr>
+        <w:tabs>
+          <w:tab w:val="num" w:pos="5760"/>
+        </w:tabs>
+        <w:ind w:left="5760" w:hanging="360"/>
+      </w:pPr>
+      <w:rPr>
+        <w:rFonts w:ascii="Symbol" w:hAnsi="Symbol" w:hint="default"/>
+        <w:sz w:val="20"/>
+      </w:rPr>
+    </w:lvl>
+    <w:lvl w:ilvl="8" w:tentative="1">
+      <w:start w:val="1"/>
+      <w:numFmt w:val="bullet"/>
+      <w:lvlText w:val=""/>
+      <w:lvlJc w:val="left"/>
+      <w:pPr>
+        <w:tabs>
+          <w:tab w:val="num" w:pos="6480"/>
+        </w:tabs>
+        <w:ind w:left="6480" w:hanging="360"/>
+      </w:pPr>
+      <w:rPr>
+        <w:rFonts w:ascii="Symbol" w:hAnsi="Symbol" w:hint="default"/>
+        <w:sz w:val="20"/>
+      </w:rPr>
+    </w:lvl>
+  </w:abstractNum>
+  <w:abstractNum w:abstractNumId="1" w15:restartNumberingAfterBreak="0">
+    <w:nsid w:val="788B46FF"/>
+    <w:multiLevelType w:val="hybridMultilevel"/>
+    <w:tmpl w:val="8844164A"/>
+    <w:lvl w:ilvl="0" w:tplc="49A46AF4">
+      <w:start w:val="1"/>
+      <w:numFmt w:val="decimal"/>
+      <w:lvlText w:val="%1."/>
+      <w:lvlJc w:val="left"/>
+      <w:pPr>
+        <w:ind w:left="720" w:hanging="360"/>
+      </w:pPr>
+      <w:rPr>
+        <w:rFonts w:ascii="Calibri" w:hAnsi="Calibri" w:cs="Calibri" w:hint="default"/>
+        <w:i w:val="0"/>
+        <w:color w:val="auto"/>
+        <w:sz w:val="24"/>
+      </w:rPr>
+    </w:lvl>
+    <w:lvl w:ilvl="1" w:tplc="04090019" w:tentative="1">
+      <w:start w:val="1"/>
+      <w:numFmt w:val="lowerLetter"/>
+      <w:lvlText w:val="%2."/>
+      <w:lvlJc w:val="left"/>
+      <w:pPr>
+        <w:ind w:left="1440" w:hanging="360"/>
+      </w:pPr>
+    </w:lvl>
+    <w:lvl w:ilvl="2" w:tplc="0409001B" w:tentative="1">
+      <w:start w:val="1"/>
+      <w:numFmt w:val="lowerRoman"/>
+      <w:lvlText w:val="%3."/>
+      <w:lvlJc w:val="right"/>
+      <w:pPr>
+        <w:ind w:left="2160" w:hanging="180"/>
+      </w:pPr>
+    </w:lvl>
+    <w:lvl w:ilvl="3" w:tplc="0409000F" w:tentative="1">
+      <w:start w:val="1"/>
+      <w:numFmt w:val="decimal"/>
+      <w:lvlText w:val="%4."/>
+      <w:lvlJc w:val="left"/>
+      <w:pPr>
+        <w:ind w:left="2880" w:hanging="360"/>
+      </w:pPr>
+    </w:lvl>
+    <w:lvl w:ilvl="4" w:tplc="04090019" w:tentative="1">
+      <w:start w:val="1"/>
+      <w:numFmt w:val="lowerLetter"/>
+      <w:lvlText w:val="%5."/>
+      <w:lvlJc w:val="left"/>
+      <w:pPr>
+        <w:ind w:left="3600" w:hanging="360"/>
+      </w:pPr>
+    </w:lvl>
+    <w:lvl w:ilvl="5" w:tplc="0409001B" w:tentative="1">
+      <w:start w:val="1"/>
+      <w:numFmt w:val="lowerRoman"/>
+      <w:lvlText w:val="%6."/>
+      <w:lvlJc w:val="right"/>
+      <w:pPr>
+        <w:ind w:left="4320" w:hanging="180"/>
+      </w:pPr>
+    </w:lvl>
+    <w:lvl w:ilvl="6" w:tplc="0409000F" w:tentative="1">
+      <w:start w:val="1"/>
+      <w:numFmt w:val="decimal"/>
+      <w:lvlText w:val="%7."/>
+      <w:lvlJc w:val="left"/>
+      <w:pPr>
+        <w:ind w:left="5040" w:hanging="360"/>
+      </w:pPr>
+    </w:lvl>
+    <w:lvl w:ilvl="7" w:tplc="04090019" w:tentative="1">
+      <w:start w:val="1"/>
+      <w:numFmt w:val="lowerLetter"/>
+      <w:lvlText w:val="%8."/>
+      <w:lvlJc w:val="left"/>
+      <w:pPr>
+        <w:ind w:left="5760" w:hanging="360"/>
+      </w:pPr>
+    </w:lvl>
+    <w:lvl w:ilvl="8" w:tplc="0409001B" w:tentative="1">
+      <w:start w:val="1"/>
+      <w:numFmt w:val="lowerRoman"/>
+      <w:lvlText w:val="%9."/>
+      <w:lvlJc w:val="right"/>
+      <w:pPr>
+        <w:ind w:left="6480" w:hanging="180"/>
+      </w:pPr>
+    </w:lvl>
+  </w:abstractNum>
+  <w:num w:numId="1">
+    <w:abstractNumId w:val="1"/>
+  </w:num>
+  <w:num w:numId="2">
+    <w:abstractNumId w:val="0"/>
+  </w:num>
+</w:numbering>
 </file>
 
 <file path=word/styles.xml><?xml version="1.0" encoding="utf-8"?>
@@ -2848,7 +4278,7 @@
     <w:lsdException w:name="Body Text Indent 2" w:semiHidden="1" w:unhideWhenUsed="1"/>
     <w:lsdException w:name="Body Text Indent 3" w:semiHidden="1" w:unhideWhenUsed="1"/>
     <w:lsdException w:name="Block Text" w:semiHidden="1" w:unhideWhenUsed="1"/>
-    <w:lsdException w:name="Hyperlink" w:semiHidden="1" w:unhideWhenUsed="1"/>
+    <w:lsdException w:name="Hyperlink" w:semiHidden="1" w:uiPriority="99" w:unhideWhenUsed="1"/>
     <w:lsdException w:name="FollowedHyperlink" w:semiHidden="1" w:unhideWhenUsed="1"/>
     <w:lsdException w:name="Strong" w:semiHidden="1" w:unhideWhenUsed="1" w:qFormat="1"/>
     <w:lsdException w:name="Emphasis" w:semiHidden="1" w:unhideWhenUsed="1" w:qFormat="1"/>
@@ -2860,7 +4290,7 @@
     <w:lsdException w:name="Normal (Web)" w:semiHidden="1" w:unhideWhenUsed="1"/>
     <w:lsdException w:name="HTML Acronym" w:semiHidden="1" w:unhideWhenUsed="1"/>
     <w:lsdException w:name="HTML Address" w:semiHidden="1" w:unhideWhenUsed="1"/>
-    <w:lsdException w:name="HTML Cite" w:semiHidden="1" w:unhideWhenUsed="1"/>
+    <w:lsdException w:name="HTML Cite" w:semiHidden="1" w:uiPriority="99" w:unhideWhenUsed="1"/>
     <w:lsdException w:name="HTML Code" w:semiHidden="1" w:unhideWhenUsed="1"/>
     <w:lsdException w:name="HTML Definition" w:semiHidden="1" w:unhideWhenUsed="1"/>
     <w:lsdException w:name="HTML Keyboard" w:semiHidden="1" w:unhideWhenUsed="1"/>
@@ -3170,7 +4600,6 @@
   <w:style w:type="character" w:default="1" w:styleId="DefaultParagraphFont">
     <w:name w:val="Default Paragraph Font"/>
     <w:uiPriority w:val="1"/>
-    <w:semiHidden/>
     <w:unhideWhenUsed/>
   </w:style>
   <w:style w:type="table" w:default="1" w:styleId="TableNormal">
@@ -3421,6 +4850,107 @@
       <w:rFonts w:ascii="Tahoma" w:hAnsi="Tahoma" w:cs="Tahoma"/>
       <w:sz w:val="16"/>
       <w:szCs w:val="16"/>
+    </w:rPr>
+  </w:style>
+  <w:style w:type="character" w:styleId="Hyperlink">
+    <w:name w:val="Hyperlink"/>
+    <w:basedOn w:val="DefaultParagraphFont"/>
+    <w:uiPriority w:val="99"/>
+    <w:semiHidden/>
+    <w:unhideWhenUsed/>
+    <w:rsid w:val="004A5EFF"/>
+    <w:rPr>
+      <w:color w:val="0000FF"/>
+      <w:u w:val="single"/>
+    </w:rPr>
+  </w:style>
+  <w:style w:type="character" w:styleId="HTMLCite">
+    <w:name w:val="HTML Cite"/>
+    <w:basedOn w:val="DefaultParagraphFont"/>
+    <w:uiPriority w:val="99"/>
+    <w:semiHidden/>
+    <w:unhideWhenUsed/>
+    <w:rsid w:val="00D35DC1"/>
+    <w:rPr>
+      <w:i/>
+      <w:iCs/>
+    </w:rPr>
+  </w:style>
+  <w:style w:type="character" w:customStyle="1" w:styleId="reference-accessdate">
+    <w:name w:val="reference-accessdate"/>
+    <w:basedOn w:val="DefaultParagraphFont"/>
+    <w:rsid w:val="00D35DC1"/>
+  </w:style>
+  <w:style w:type="character" w:customStyle="1" w:styleId="nowrap">
+    <w:name w:val="nowrap"/>
+    <w:basedOn w:val="DefaultParagraphFont"/>
+    <w:rsid w:val="00D35DC1"/>
+  </w:style>
+  <w:style w:type="paragraph" w:styleId="ListParagraph">
+    <w:name w:val="List Paragraph"/>
+    <w:basedOn w:val="Normal"/>
+    <w:uiPriority w:val="34"/>
+    <w:unhideWhenUsed/>
+    <w:qFormat/>
+    <w:rsid w:val="00BA44BC"/>
+    <w:pPr>
+      <w:ind w:left="720"/>
+      <w:contextualSpacing/>
+    </w:pPr>
+  </w:style>
+  <w:style w:type="character" w:styleId="FollowedHyperlink">
+    <w:name w:val="FollowedHyperlink"/>
+    <w:basedOn w:val="DefaultParagraphFont"/>
+    <w:semiHidden/>
+    <w:unhideWhenUsed/>
+    <w:rsid w:val="00BA44BC"/>
+    <w:rPr>
+      <w:color w:val="800080" w:themeColor="followedHyperlink"/>
+      <w:u w:val="single"/>
+    </w:rPr>
+  </w:style>
+  <w:style w:type="paragraph" w:styleId="Header">
+    <w:name w:val="header"/>
+    <w:basedOn w:val="Normal"/>
+    <w:link w:val="HeaderChar"/>
+    <w:unhideWhenUsed/>
+    <w:rsid w:val="009B08BC"/>
+    <w:pPr>
+      <w:tabs>
+        <w:tab w:val="center" w:pos="4680"/>
+        <w:tab w:val="right" w:pos="9360"/>
+      </w:tabs>
+    </w:pPr>
+  </w:style>
+  <w:style w:type="character" w:customStyle="1" w:styleId="HeaderChar">
+    <w:name w:val="Header Char"/>
+    <w:basedOn w:val="DefaultParagraphFont"/>
+    <w:link w:val="Header"/>
+    <w:rsid w:val="009B08BC"/>
+    <w:rPr>
+      <w:rFonts w:asciiTheme="minorHAnsi" w:hAnsiTheme="minorHAnsi" w:cs="Arial"/>
+    </w:rPr>
+  </w:style>
+  <w:style w:type="paragraph" w:styleId="Footer">
+    <w:name w:val="footer"/>
+    <w:basedOn w:val="Normal"/>
+    <w:link w:val="FooterChar"/>
+    <w:unhideWhenUsed/>
+    <w:rsid w:val="009B08BC"/>
+    <w:pPr>
+      <w:tabs>
+        <w:tab w:val="center" w:pos="4680"/>
+        <w:tab w:val="right" w:pos="9360"/>
+      </w:tabs>
+    </w:pPr>
+  </w:style>
+  <w:style w:type="character" w:customStyle="1" w:styleId="FooterChar">
+    <w:name w:val="Footer Char"/>
+    <w:basedOn w:val="DefaultParagraphFont"/>
+    <w:link w:val="Footer"/>
+    <w:rsid w:val="009B08BC"/>
+    <w:rPr>
+      <w:rFonts w:asciiTheme="minorHAnsi" w:hAnsiTheme="minorHAnsi" w:cs="Arial"/>
     </w:rPr>
   </w:style>
 </w:styles>
@@ -4424,19 +5954,33 @@
 
 <file path=word/glossary/fontTable.xml><?xml version="1.0" encoding="utf-8"?>
 <w:fonts xmlns:mc="http://schemas.openxmlformats.org/markup-compatibility/2006" xmlns:r="http://schemas.openxmlformats.org/officeDocument/2006/relationships" xmlns:w="http://schemas.openxmlformats.org/wordprocessingml/2006/main" xmlns:w14="http://schemas.microsoft.com/office/word/2010/wordml" xmlns:w15="http://schemas.microsoft.com/office/word/2012/wordml" xmlns:w16cid="http://schemas.microsoft.com/office/word/2016/wordml/cid" xmlns:w16se="http://schemas.microsoft.com/office/word/2015/wordml/symex" mc:Ignorable="w14 w15 w16se w16cid">
+  <w:font w:name="Symbol">
+    <w:panose1 w:val="05050102010706020507"/>
+    <w:charset w:val="02"/>
+    <w:family w:val="roman"/>
+    <w:pitch w:val="variable"/>
+    <w:sig w:usb0="00000000" w:usb1="10000000" w:usb2="00000000" w:usb3="00000000" w:csb0="80000000" w:csb1="00000000"/>
+  </w:font>
   <w:font w:name="Times New Roman">
     <w:panose1 w:val="02020603050405020304"/>
     <w:charset w:val="00"/>
     <w:family w:val="roman"/>
     <w:pitch w:val="variable"/>
-    <w:sig w:usb0="E0002AFF" w:usb1="C0007843" w:usb2="00000009" w:usb3="00000000" w:csb0="000001FF" w:csb1="00000000"/>
+    <w:sig w:usb0="E0002EFF" w:usb1="C000785B" w:usb2="00000009" w:usb3="00000000" w:csb0="000001FF" w:csb1="00000000"/>
+  </w:font>
+  <w:font w:name="Calibri">
+    <w:panose1 w:val="020F0502020204030204"/>
+    <w:charset w:val="00"/>
+    <w:family w:val="swiss"/>
+    <w:pitch w:val="variable"/>
+    <w:sig w:usb0="E0002AFF" w:usb1="C000247B" w:usb2="00000009" w:usb3="00000000" w:csb0="000001FF" w:csb1="00000000"/>
   </w:font>
   <w:font w:name="Arial">
     <w:panose1 w:val="020B0604020202020204"/>
     <w:charset w:val="00"/>
     <w:family w:val="swiss"/>
     <w:pitch w:val="variable"/>
-    <w:sig w:usb0="E0002AFF" w:usb1="C0007843" w:usb2="00000009" w:usb3="00000000" w:csb0="000001FF" w:csb1="00000000"/>
+    <w:sig w:usb0="E0002EFF" w:usb1="C000785B" w:usb2="00000009" w:usb3="00000000" w:csb0="000001FF" w:csb1="00000000"/>
   </w:font>
   <w:font w:name="Tahoma">
     <w:panose1 w:val="020B0604030504040204"/>
@@ -4445,19 +5989,12 @@
     <w:pitch w:val="variable"/>
     <w:sig w:usb0="E1002EFF" w:usb1="C000605B" w:usb2="00000029" w:usb3="00000000" w:csb0="000101FF" w:csb1="00000000"/>
   </w:font>
-  <w:font w:name="Calibri">
-    <w:panose1 w:val="020F0502020204030204"/>
-    <w:charset w:val="00"/>
-    <w:family w:val="swiss"/>
-    <w:pitch w:val="variable"/>
-    <w:sig w:usb0="E0002AFF" w:usb1="4000ACFF" w:usb2="00000001" w:usb3="00000000" w:csb0="000001FF" w:csb1="00000000"/>
-  </w:font>
   <w:font w:name="Calibri Light">
     <w:panose1 w:val="020F0302020204030204"/>
     <w:charset w:val="00"/>
     <w:family w:val="swiss"/>
     <w:pitch w:val="variable"/>
-    <w:sig w:usb0="A0002AEF" w:usb1="4000207B" w:usb2="00000000" w:usb3="00000000" w:csb0="000001FF" w:csb1="00000000"/>
+    <w:sig w:usb0="E0002AFF" w:usb1="C000247B" w:usb2="00000009" w:usb3="00000000" w:csb0="000001FF" w:csb1="00000000"/>
   </w:font>
 </w:fonts>
 </file>
@@ -4478,10 +6015,12 @@
   </w:compat>
   <w:rsids>
     <w:rsidRoot w:val="00F20CB0"/>
+    <w:rsid w:val="006F4C7C"/>
     <w:rsid w:val="00725B8B"/>
     <w:rsid w:val="00900E4F"/>
     <w:rsid w:val="0092097F"/>
     <w:rsid w:val="00CF5D93"/>
+    <w:rsid w:val="00EA58A5"/>
     <w:rsid w:val="00F12E8A"/>
     <w:rsid w:val="00F20CB0"/>
   </w:rsids>
@@ -5670,7 +7209,7 @@
 </file>
 
 <file path=customXml/itemProps2.xml><?xml version="1.0" encoding="utf-8"?>
-<ds:datastoreItem xmlns:ds="http://schemas.openxmlformats.org/officeDocument/2006/customXml" ds:itemID="{00E7198C-4B16-4971-8F13-EE2BA7533548}">
+<ds:datastoreItem xmlns:ds="http://schemas.openxmlformats.org/officeDocument/2006/customXml" ds:itemID="{76D1FB3E-EA4F-4D3C-92EC-2208AD6F730C}">
   <ds:schemaRefs>
     <ds:schemaRef ds:uri="http://schemas.openxmlformats.org/officeDocument/2006/bibliography"/>
   </ds:schemaRefs>

</xml_diff>